<commit_message>
Add photographs and expand Radiation Atoms and Molecules
</commit_message>
<xml_diff>
--- a/plans-and-proposals/Preliminary-plan-2ed_MJ_Göttingen.docx
+++ b/plans-and-proposals/Preliminary-plan-2ed_MJ_Göttingen.docx
@@ -1,6 +1,6 @@
 
 <file path=word/document.xml><?xml version="1.0" encoding="utf-8"?>
-<w:document xmlns:wpc="http://schemas.microsoft.com/office/word/2010/wordprocessingCanvas" xmlns:cx="http://schemas.microsoft.com/office/drawing/2014/chartex" xmlns:cx1="http://schemas.microsoft.com/office/drawing/2015/9/8/chartex" xmlns:cx2="http://schemas.microsoft.com/office/drawing/2015/10/21/chartex" xmlns:cx3="http://schemas.microsoft.com/office/drawing/2016/5/9/chartex" xmlns:cx4="http://schemas.microsoft.com/office/drawing/2016/5/10/chartex" xmlns:cx5="http://schemas.microsoft.com/office/drawing/2016/5/11/chartex" xmlns:cx6="http://schemas.microsoft.com/office/drawing/2016/5/12/chartex" xmlns:cx7="http://schemas.microsoft.com/office/drawing/2016/5/13/chartex" xmlns:cx8="http://schemas.microsoft.com/office/drawing/2016/5/14/chartex" xmlns:mc="http://schemas.openxmlformats.org/markup-compatibility/2006" xmlns:aink="http://schemas.microsoft.com/office/drawing/2016/ink" xmlns:am3d="http://schemas.microsoft.com/office/drawing/2017/model3d" xmlns:o="urn:schemas-microsoft-com:office:office" xmlns:oel="http://schemas.microsoft.com/office/2019/extlst" xmlns:r="http://schemas.openxmlformats.org/officeDocument/2006/relationships" xmlns:m="http://schemas.openxmlformats.org/officeDocument/2006/math" xmlns:v="urn:schemas-microsoft-com:vml" xmlns:wp14="http://schemas.microsoft.com/office/word/2010/wordprocessingDrawing" xmlns:wp="http://schemas.openxmlformats.org/drawingml/2006/wordprocessingDrawing" xmlns:w10="urn:schemas-microsoft-com:office:word" xmlns:w="http://schemas.openxmlformats.org/wordprocessingml/2006/main" xmlns:w14="http://schemas.microsoft.com/office/word/2010/wordml" xmlns:w15="http://schemas.microsoft.com/office/word/2012/wordml" xmlns:w16cex="http://schemas.microsoft.com/office/word/2018/wordml/cex" xmlns:w16cid="http://schemas.microsoft.com/office/word/2016/wordml/cid" xmlns:w16="http://schemas.microsoft.com/office/word/2018/wordml" xmlns:w16sdtdh="http://schemas.microsoft.com/office/word/2020/wordml/sdtdatahash" xmlns:w16se="http://schemas.microsoft.com/office/word/2015/wordml/symex" xmlns:wpg="http://schemas.microsoft.com/office/word/2010/wordprocessingGroup" xmlns:wpi="http://schemas.microsoft.com/office/word/2010/wordprocessingInk" xmlns:wne="http://schemas.microsoft.com/office/word/2006/wordml" xmlns:wps="http://schemas.microsoft.com/office/word/2010/wordprocessingShape" mc:Ignorable="w14 w15 w16se w16cid w16 w16cex w16sdtdh wp14">
+<w:document xmlns:wpc="http://schemas.microsoft.com/office/word/2010/wordprocessingCanvas" xmlns:cx="http://schemas.microsoft.com/office/drawing/2014/chartex" xmlns:cx1="http://schemas.microsoft.com/office/drawing/2015/9/8/chartex" xmlns:cx2="http://schemas.microsoft.com/office/drawing/2015/10/21/chartex" xmlns:cx3="http://schemas.microsoft.com/office/drawing/2016/5/9/chartex" xmlns:cx4="http://schemas.microsoft.com/office/drawing/2016/5/10/chartex" xmlns:cx5="http://schemas.microsoft.com/office/drawing/2016/5/11/chartex" xmlns:cx6="http://schemas.microsoft.com/office/drawing/2016/5/12/chartex" xmlns:cx7="http://schemas.microsoft.com/office/drawing/2016/5/13/chartex" xmlns:cx8="http://schemas.microsoft.com/office/drawing/2016/5/14/chartex" xmlns:mc="http://schemas.openxmlformats.org/markup-compatibility/2006" xmlns:aink="http://schemas.microsoft.com/office/drawing/2016/ink" xmlns:am3d="http://schemas.microsoft.com/office/drawing/2017/model3d" xmlns:o="urn:schemas-microsoft-com:office:office" xmlns:oel="http://schemas.microsoft.com/office/2019/extlst" xmlns:r="http://schemas.openxmlformats.org/officeDocument/2006/relationships" xmlns:m="http://schemas.openxmlformats.org/officeDocument/2006/math" xmlns:v="urn:schemas-microsoft-com:vml" xmlns:wp14="http://schemas.microsoft.com/office/word/2010/wordprocessingDrawing" xmlns:wp="http://schemas.openxmlformats.org/drawingml/2006/wordprocessingDrawing" xmlns:w10="urn:schemas-microsoft-com:office:word" xmlns:w="http://schemas.openxmlformats.org/wordprocessingml/2006/main" xmlns:w14="http://schemas.microsoft.com/office/word/2010/wordml" xmlns:w15="http://schemas.microsoft.com/office/word/2012/wordml" xmlns:w16cex="http://schemas.microsoft.com/office/word/2018/wordml/cex" xmlns:w16cid="http://schemas.microsoft.com/office/word/2016/wordml/cid" xmlns:w16="http://schemas.microsoft.com/office/word/2018/wordml" xmlns:w16du="http://schemas.microsoft.com/office/word/2023/wordml/word16du" xmlns:w16sdtdh="http://schemas.microsoft.com/office/word/2020/wordml/sdtdatahash" xmlns:w16se="http://schemas.microsoft.com/office/word/2015/wordml/symex" xmlns:wpg="http://schemas.microsoft.com/office/word/2010/wordprocessingGroup" xmlns:wpi="http://schemas.microsoft.com/office/word/2010/wordprocessingInk" xmlns:wne="http://schemas.microsoft.com/office/word/2006/wordml" xmlns:wps="http://schemas.microsoft.com/office/word/2010/wordprocessingShape" mc:Ignorable="w14 w15 w16se w16cid w16 w16cex w16sdtdh w16du wp14">
   <w:body>
     <w:p>
       <w:pPr>
@@ -61,7 +61,66 @@
           <w:i/>
           <w:iCs/>
         </w:rPr>
-        <w:t xml:space="preserve">. I think, however, that this expansion is very much needed, and necessarily implies much more work than focusing on UV and then anyway having to consider other wavelengths in relation to the growing environment. My reasons are, 1) we now know for sure that all responses to UV depend on the spectrum as a whole, 2) including VIS and NIR (FR) expands the interested audience/readership many </w:t>
+        <w:t xml:space="preserve">. I think, however, that this expansion is very much needed, and </w:t>
+      </w:r>
+      <w:ins w:id="0" w:author="Aphalo, Pedro J" w:date="2024-06-08T15:40:00Z" w16du:dateUtc="2024-06-08T12:40:00Z">
+        <w:r>
+          <w:rPr>
+            <w:i/>
+            <w:iCs/>
+          </w:rPr>
+          <w:t xml:space="preserve">does not </w:t>
+        </w:r>
+      </w:ins>
+      <w:r>
+        <w:rPr>
+          <w:i/>
+          <w:iCs/>
+        </w:rPr>
+        <w:t>necessarily</w:t>
+      </w:r>
+      <w:ins w:id="1" w:author="Aphalo, Pedro J" w:date="2024-06-08T15:41:00Z" w16du:dateUtc="2024-06-08T12:41:00Z">
+        <w:r>
+          <w:rPr>
+            <w:i/>
+            <w:iCs/>
+          </w:rPr>
+          <w:t xml:space="preserve"> </w:t>
+        </w:r>
+        <w:proofErr w:type="gramStart"/>
+        <w:r>
+          <w:rPr>
+            <w:i/>
+            <w:iCs/>
+          </w:rPr>
+          <w:t>adds</w:t>
+        </w:r>
+      </w:ins>
+      <w:proofErr w:type="gramEnd"/>
+      <w:del w:id="2" w:author="Aphalo, Pedro J" w:date="2024-06-08T15:41:00Z" w16du:dateUtc="2024-06-08T12:41:00Z">
+        <w:r>
+          <w:rPr>
+            <w:i/>
+            <w:iCs/>
+          </w:rPr>
+          <w:delText xml:space="preserve"> impl</w:delText>
+        </w:r>
+      </w:del>
+      <w:del w:id="3" w:author="Aphalo, Pedro J" w:date="2024-06-08T15:40:00Z" w16du:dateUtc="2024-06-08T12:40:00Z">
+        <w:r>
+          <w:rPr>
+            <w:i/>
+            <w:iCs/>
+          </w:rPr>
+          <w:delText>ies</w:delText>
+        </w:r>
+      </w:del>
+      <w:r>
+        <w:rPr>
+          <w:i/>
+          <w:iCs/>
+        </w:rPr>
+        <w:t xml:space="preserve"> much more work than focusing on UV and then anyway having to consider other wavelengths in relation to the growing environment. My reasons are, 1) we now know for sure that all responses to UV depend on the spectrum as a whole, 2) including VIS and NIR (FR) expands the interested audience/readership many </w:t>
       </w:r>
       <w:proofErr w:type="gramStart"/>
       <w:r>
@@ -95,8 +154,158 @@
           <w:i/>
           <w:iCs/>
         </w:rPr>
-        <w:t>It has now been agreed that a broader range of wavelengths will be included in the updated text, but only where this is relevant for the conductance and interpretation of UV experiments</w:t>
-      </w:r>
+        <w:t xml:space="preserve">It has now been agreed that a broader range of wavelengths will be included in the updated text, but only where this is relevant for </w:t>
+      </w:r>
+      <w:del w:id="4" w:author="Aphalo, Pedro J" w:date="2024-06-08T15:43:00Z" w16du:dateUtc="2024-06-08T12:43:00Z">
+        <w:r>
+          <w:rPr>
+            <w:b/>
+            <w:bCs/>
+            <w:i/>
+            <w:iCs/>
+          </w:rPr>
+          <w:delText xml:space="preserve">the </w:delText>
+        </w:r>
+      </w:del>
+      <w:del w:id="5" w:author="Aphalo, Pedro J" w:date="2024-06-08T15:41:00Z" w16du:dateUtc="2024-06-08T12:41:00Z">
+        <w:r>
+          <w:rPr>
+            <w:b/>
+            <w:bCs/>
+            <w:i/>
+            <w:iCs/>
+          </w:rPr>
+          <w:delText xml:space="preserve">conductance </w:delText>
+        </w:r>
+      </w:del>
+      <w:ins w:id="6" w:author="Aphalo, Pedro J" w:date="2024-06-08T15:43:00Z" w16du:dateUtc="2024-06-08T12:43:00Z">
+        <w:r>
+          <w:rPr>
+            <w:b/>
+            <w:bCs/>
+            <w:i/>
+            <w:iCs/>
+          </w:rPr>
+          <w:t>the design and implementation of</w:t>
+        </w:r>
+      </w:ins>
+      <w:ins w:id="7" w:author="Aphalo, Pedro J" w:date="2024-06-08T15:42:00Z" w16du:dateUtc="2024-06-08T12:42:00Z">
+        <w:r>
+          <w:rPr>
+            <w:b/>
+            <w:bCs/>
+            <w:i/>
+            <w:iCs/>
+          </w:rPr>
+          <w:t xml:space="preserve"> </w:t>
+        </w:r>
+        <w:r>
+          <w:rPr>
+            <w:b/>
+            <w:bCs/>
+            <w:i/>
+            <w:iCs/>
+          </w:rPr>
+          <w:t>UV experiments</w:t>
+        </w:r>
+      </w:ins>
+      <w:ins w:id="8" w:author="Aphalo, Pedro J" w:date="2024-06-08T15:41:00Z" w16du:dateUtc="2024-06-08T12:41:00Z">
+        <w:r>
+          <w:rPr>
+            <w:b/>
+            <w:bCs/>
+            <w:i/>
+            <w:iCs/>
+          </w:rPr>
+          <w:t xml:space="preserve"> </w:t>
+        </w:r>
+      </w:ins>
+      <w:del w:id="9" w:author="Aphalo, Pedro J" w:date="2024-06-08T15:43:00Z" w16du:dateUtc="2024-06-08T12:43:00Z">
+        <w:r>
+          <w:rPr>
+            <w:b/>
+            <w:bCs/>
+            <w:i/>
+            <w:iCs/>
+          </w:rPr>
+          <w:delText xml:space="preserve">and </w:delText>
+        </w:r>
+      </w:del>
+      <w:ins w:id="10" w:author="Aphalo, Pedro J" w:date="2024-06-08T15:43:00Z" w16du:dateUtc="2024-06-08T12:43:00Z">
+        <w:r>
+          <w:rPr>
+            <w:b/>
+            <w:bCs/>
+            <w:i/>
+            <w:iCs/>
+          </w:rPr>
+          <w:t>or the</w:t>
+        </w:r>
+        <w:r>
+          <w:rPr>
+            <w:b/>
+            <w:bCs/>
+            <w:i/>
+            <w:iCs/>
+          </w:rPr>
+          <w:t xml:space="preserve"> </w:t>
+        </w:r>
+      </w:ins>
+      <w:del w:id="11" w:author="Aphalo, Pedro J" w:date="2024-06-08T15:42:00Z" w16du:dateUtc="2024-06-08T12:42:00Z">
+        <w:r>
+          <w:rPr>
+            <w:b/>
+            <w:bCs/>
+            <w:i/>
+            <w:iCs/>
+          </w:rPr>
+          <w:delText xml:space="preserve">interpretation </w:delText>
+        </w:r>
+      </w:del>
+      <w:ins w:id="12" w:author="Aphalo, Pedro J" w:date="2024-06-08T15:42:00Z" w16du:dateUtc="2024-06-08T12:42:00Z">
+        <w:r>
+          <w:rPr>
+            <w:b/>
+            <w:bCs/>
+            <w:i/>
+            <w:iCs/>
+          </w:rPr>
+          <w:t>interpret</w:t>
+        </w:r>
+      </w:ins>
+      <w:ins w:id="13" w:author="Aphalo, Pedro J" w:date="2024-06-08T15:43:00Z" w16du:dateUtc="2024-06-08T12:43:00Z">
+        <w:r>
+          <w:rPr>
+            <w:b/>
+            <w:bCs/>
+            <w:i/>
+            <w:iCs/>
+          </w:rPr>
+          <w:t>ation of</w:t>
+        </w:r>
+      </w:ins>
+      <w:ins w:id="14" w:author="Aphalo, Pedro J" w:date="2024-06-08T15:42:00Z" w16du:dateUtc="2024-06-08T12:42:00Z">
+        <w:r>
+          <w:rPr>
+            <w:b/>
+            <w:bCs/>
+            <w:i/>
+            <w:iCs/>
+          </w:rPr>
+          <w:t xml:space="preserve"> results obtained in such experiments</w:t>
+        </w:r>
+      </w:ins>
+      <w:del w:id="15" w:author="Aphalo, Pedro J" w:date="2024-06-08T15:42:00Z" w16du:dateUtc="2024-06-08T12:42:00Z">
+        <w:r>
+          <w:rPr>
+            <w:b/>
+            <w:bCs/>
+            <w:i/>
+            <w:iCs/>
+          </w:rPr>
+          <w:delText>of UV experiments</w:delText>
+        </w:r>
+      </w:del>
       <w:r>
         <w:rPr>
           <w:b/>
@@ -270,7 +479,7 @@
       <w:pPr>
         <w:pStyle w:val="Heading1"/>
       </w:pPr>
-      <w:bookmarkStart w:id="0" w:name="handbook-2ed-title"/>
+      <w:bookmarkStart w:id="16" w:name="handbook-2ed-title"/>
       <w:r>
         <w:t>Handbook 2ed Title</w:t>
       </w:r>
@@ -321,7 +530,23 @@
         </w:numPr>
       </w:pPr>
       <w:r>
-        <w:t>I would avoid resuing “Beyond the Visible” because of the Google search results for it. Starting with many pages of links related a film about Hilma af Klint released in 2019, of which I’ve watched only the trailer, but looks very very interesting!</w:t>
+        <w:t>I would avoid re</w:t>
+      </w:r>
+      <w:del w:id="17" w:author="Aphalo, Pedro J" w:date="2024-06-08T15:45:00Z" w16du:dateUtc="2024-06-08T12:45:00Z">
+        <w:r>
+          <w:delText>s</w:delText>
+        </w:r>
+      </w:del>
+      <w:r>
+        <w:t>u</w:t>
+      </w:r>
+      <w:ins w:id="18" w:author="Aphalo, Pedro J" w:date="2024-06-08T15:45:00Z" w16du:dateUtc="2024-06-08T12:45:00Z">
+        <w:r>
+          <w:t>s</w:t>
+        </w:r>
+      </w:ins>
+      <w:r>
+        <w:t>ing “Beyond the Visible” because of the Google search results for it. Starting with many pages of links related a film about Hilma af Klint released in 2019, of which I’ve watched only the trailer, but looks very very interesting!</w:t>
       </w:r>
     </w:p>
     <w:p>
@@ -391,8 +616,8 @@
       <w:pPr>
         <w:pStyle w:val="Heading1"/>
       </w:pPr>
-      <w:bookmarkStart w:id="1" w:name="scope"/>
-      <w:bookmarkEnd w:id="0"/>
+      <w:bookmarkStart w:id="19" w:name="scope"/>
+      <w:bookmarkEnd w:id="16"/>
       <w:r>
         <w:t>Scope</w:t>
       </w:r>
@@ -451,21 +676,21 @@
           <w:numId w:val="3"/>
         </w:numPr>
         <w:rPr>
-          <w:del w:id="2" w:author="Marcel Jansen" w:date="2024-03-25T13:25:00Z"/>
-        </w:rPr>
-      </w:pPr>
-      <w:commentRangeStart w:id="3"/>
-      <w:del w:id="4" w:author="Marcel Jansen" w:date="2024-03-25T13:25:00Z">
+          <w:del w:id="20" w:author="Marcel Jansen" w:date="2024-03-25T13:25:00Z"/>
+        </w:rPr>
+      </w:pPr>
+      <w:commentRangeStart w:id="21"/>
+      <w:del w:id="22" w:author="Marcel Jansen" w:date="2024-03-25T13:25:00Z">
         <w:r>
           <w:delText>Include gas-exchange and chlorophyll fluorescence? (As we have Wolgang, Eva, Otmar and also Alexey Shapiguzov as possible authors).</w:delText>
         </w:r>
       </w:del>
-      <w:commentRangeEnd w:id="3"/>
+      <w:commentRangeEnd w:id="21"/>
       <w:r>
         <w:rPr>
           <w:rStyle w:val="CommentReference"/>
         </w:rPr>
-        <w:commentReference w:id="3"/>
+        <w:commentReference w:id="21"/>
       </w:r>
     </w:p>
     <w:p>
@@ -505,8 +730,8 @@
       <w:pPr>
         <w:pStyle w:val="Heading1"/>
       </w:pPr>
-      <w:bookmarkStart w:id="5" w:name="editors"/>
-      <w:bookmarkEnd w:id="1"/>
+      <w:bookmarkStart w:id="23" w:name="editors"/>
+      <w:bookmarkEnd w:id="19"/>
       <w:r>
         <w:lastRenderedPageBreak/>
         <w:t>Editors</w:t>
@@ -560,8 +785,8 @@
       <w:pPr>
         <w:pStyle w:val="Heading1"/>
       </w:pPr>
-      <w:bookmarkStart w:id="6" w:name="publisher"/>
-      <w:bookmarkEnd w:id="5"/>
+      <w:bookmarkStart w:id="24" w:name="publisher"/>
+      <w:bookmarkEnd w:id="23"/>
       <w:r>
         <w:t>Publisher</w:t>
       </w:r>
@@ -603,8 +828,8 @@
       <w:pPr>
         <w:pStyle w:val="Heading1"/>
       </w:pPr>
-      <w:bookmarkStart w:id="7" w:name="chapters-for-2nd-edition"/>
-      <w:bookmarkEnd w:id="6"/>
+      <w:bookmarkStart w:id="25" w:name="chapters-for-2nd-edition"/>
+      <w:bookmarkEnd w:id="24"/>
       <w:r>
         <w:t>Chapters for 2nd edition</w:t>
       </w:r>
@@ -676,7 +901,8 @@
           <w:numId w:val="7"/>
         </w:numPr>
       </w:pPr>
-      <w:commentRangeStart w:id="8"/>
+      <w:commentRangeStart w:id="26"/>
+      <w:commentRangeStart w:id="27"/>
       <w:r>
         <w:t xml:space="preserve">A brief introduction to light sensing by plants (Luis Morales + Neha + Jorge Casal?) </w:t>
       </w:r>
@@ -725,12 +951,19 @@
       <w:r>
         <w:t>+ Éva Hideg (?))</w:t>
       </w:r>
-      <w:commentRangeEnd w:id="8"/>
+      <w:commentRangeEnd w:id="26"/>
       <w:r>
         <w:rPr>
           <w:rStyle w:val="CommentReference"/>
         </w:rPr>
-        <w:commentReference w:id="8"/>
+        <w:commentReference w:id="26"/>
+      </w:r>
+      <w:commentRangeEnd w:id="27"/>
+      <w:r>
+        <w:rPr>
+          <w:rStyle w:val="CommentReference"/>
+        </w:rPr>
+        <w:commentReference w:id="27"/>
       </w:r>
     </w:p>
     <w:p>
@@ -777,24 +1010,24 @@
           <w:numId w:val="7"/>
         </w:numPr>
       </w:pPr>
-      <w:commentRangeStart w:id="9"/>
-      <w:commentRangeStart w:id="10"/>
+      <w:commentRangeStart w:id="28"/>
+      <w:commentRangeStart w:id="29"/>
       <w:r>
         <w:t>Describe light sources with different emission geometries, and irradiance vs. distance consequences.</w:t>
       </w:r>
-      <w:commentRangeEnd w:id="9"/>
+      <w:commentRangeEnd w:id="28"/>
       <w:r>
         <w:rPr>
           <w:rStyle w:val="CommentReference"/>
         </w:rPr>
-        <w:commentReference w:id="9"/>
-      </w:r>
-      <w:commentRangeEnd w:id="10"/>
+        <w:commentReference w:id="28"/>
+      </w:r>
+      <w:commentRangeEnd w:id="29"/>
       <w:r>
         <w:rPr>
           <w:rStyle w:val="CommentReference"/>
         </w:rPr>
-        <w:commentReference w:id="10"/>
+        <w:commentReference w:id="29"/>
       </w:r>
     </w:p>
     <w:p>
@@ -805,7 +1038,9 @@
           <w:numId w:val="7"/>
         </w:numPr>
       </w:pPr>
-      <w:commentRangeStart w:id="11"/>
+      <w:commentRangeStart w:id="30"/>
+      <w:commentRangeStart w:id="31"/>
+      <w:commentRangeStart w:id="32"/>
       <w:r>
         <w:t>Discuss reflectance vs. angle of incidence. (Pedro + LOB)</w:t>
       </w:r>
@@ -822,12 +1057,26 @@
         <w:lastRenderedPageBreak/>
         <w:t>Discuss the mechanisms behind fluorescence and luminiscence. (Pedro + LOB + Alexey)</w:t>
       </w:r>
-      <w:commentRangeEnd w:id="11"/>
+      <w:commentRangeEnd w:id="30"/>
       <w:r>
         <w:rPr>
           <w:rStyle w:val="CommentReference"/>
         </w:rPr>
-        <w:commentReference w:id="11"/>
+        <w:commentReference w:id="30"/>
+      </w:r>
+      <w:commentRangeEnd w:id="31"/>
+      <w:r>
+        <w:rPr>
+          <w:rStyle w:val="CommentReference"/>
+        </w:rPr>
+        <w:commentReference w:id="31"/>
+      </w:r>
+      <w:commentRangeEnd w:id="32"/>
+      <w:r>
+        <w:rPr>
+          <w:rStyle w:val="CommentReference"/>
+        </w:rPr>
+        <w:commentReference w:id="32"/>
       </w:r>
     </w:p>
     <w:p>
@@ -838,8 +1087,16 @@
           <w:numId w:val="7"/>
         </w:numPr>
       </w:pPr>
+      <w:commentRangeStart w:id="33"/>
       <w:r>
         <w:t>Perhaps a short list of key terms, with explanations?</w:t>
+      </w:r>
+      <w:commentRangeEnd w:id="33"/>
+      <w:r>
+        <w:rPr>
+          <w:rStyle w:val="CommentReference"/>
+        </w:rPr>
+        <w:commentReference w:id="33"/>
       </w:r>
     </w:p>
     <w:p>
@@ -1074,7 +1331,7 @@
       <w:pPr>
         <w:pStyle w:val="DefinitionTerm"/>
       </w:pPr>
-      <w:commentRangeStart w:id="12"/>
+      <w:commentRangeStart w:id="34"/>
       <w:r>
         <w:t xml:space="preserve">5. </w:t>
       </w:r>
@@ -1087,13 +1344,13 @@
       <w:r>
         <w:t>ing plants for UV experiments</w:t>
       </w:r>
-      <w:commentRangeEnd w:id="12"/>
+      <w:commentRangeEnd w:id="34"/>
       <w:r>
         <w:rPr>
           <w:rStyle w:val="CommentReference"/>
           <w:b w:val="0"/>
         </w:rPr>
-        <w:commentReference w:id="12"/>
+        <w:commentReference w:id="34"/>
       </w:r>
     </w:p>
     <w:p>
@@ -1104,15 +1361,10 @@
           <w:numId w:val="11"/>
         </w:numPr>
       </w:pPr>
-      <w:commentRangeStart w:id="13"/>
-      <w:r>
-        <w:t xml:space="preserve">Low light grown plants and </w:t>
-      </w:r>
-      <w:proofErr w:type="gramStart"/>
-      <w:r>
-        <w:t>UV</w:t>
-      </w:r>
-      <w:proofErr w:type="gramEnd"/>
+      <w:commentRangeStart w:id="35"/>
+      <w:r>
+        <w:t>Low light grown plants and UV</w:t>
+      </w:r>
     </w:p>
     <w:p>
       <w:pPr>
@@ -1138,12 +1390,12 @@
         <w:lastRenderedPageBreak/>
         <w:t>Transgenerational effects</w:t>
       </w:r>
-      <w:commentRangeEnd w:id="13"/>
+      <w:commentRangeEnd w:id="35"/>
       <w:r>
         <w:rPr>
           <w:rStyle w:val="CommentReference"/>
         </w:rPr>
-        <w:commentReference w:id="13"/>
+        <w:commentReference w:id="35"/>
       </w:r>
     </w:p>
     <w:p>
@@ -1154,10 +1406,10 @@
           <w:numId w:val="11"/>
         </w:numPr>
         <w:rPr>
-          <w:del w:id="14" w:author="Marcel Jansen" w:date="2024-03-25T11:23:00Z"/>
-        </w:rPr>
-      </w:pPr>
-      <w:del w:id="15" w:author="Marcel Jansen" w:date="2024-03-25T11:23:00Z">
+          <w:del w:id="36" w:author="Marcel Jansen" w:date="2024-03-25T11:23:00Z"/>
+        </w:rPr>
+      </w:pPr>
+      <w:del w:id="37" w:author="Marcel Jansen" w:date="2024-03-25T11:23:00Z">
         <w:r>
           <w:delText>Cultivation of terrestrial plants in controlled environments (Eva Rosenqvist + Pedro)</w:delText>
         </w:r>
@@ -1171,10 +1423,10 @@
           <w:numId w:val="11"/>
         </w:numPr>
         <w:rPr>
-          <w:del w:id="16" w:author="Marcel Jansen" w:date="2024-03-25T11:23:00Z"/>
-        </w:rPr>
-      </w:pPr>
-      <w:del w:id="17" w:author="Marcel Jansen" w:date="2024-03-25T11:23:00Z">
+          <w:del w:id="38" w:author="Marcel Jansen" w:date="2024-03-25T11:23:00Z"/>
+        </w:rPr>
+      </w:pPr>
+      <w:del w:id="39" w:author="Marcel Jansen" w:date="2024-03-25T11:23:00Z">
         <w:r>
           <w:delText>Cultivation of terrestrial plants outdoors (Víctor Sadras? + Otmar Urban? + Pedro)</w:delText>
         </w:r>
@@ -1188,10 +1440,10 @@
           <w:numId w:val="11"/>
         </w:numPr>
         <w:rPr>
-          <w:del w:id="18" w:author="Marcel Jansen" w:date="2024-03-25T11:23:00Z"/>
-        </w:rPr>
-      </w:pPr>
-      <w:del w:id="19" w:author="Marcel Jansen" w:date="2024-03-25T11:23:00Z">
+          <w:del w:id="40" w:author="Marcel Jansen" w:date="2024-03-25T11:23:00Z"/>
+        </w:rPr>
+      </w:pPr>
+      <w:del w:id="41" w:author="Marcel Jansen" w:date="2024-03-25T11:23:00Z">
         <w:r>
           <w:delText>Weather stations and WMO requirements (Pedro ?).</w:delText>
         </w:r>
@@ -1205,10 +1457,10 @@
           <w:numId w:val="11"/>
         </w:numPr>
         <w:rPr>
-          <w:del w:id="20" w:author="Marcel Jansen" w:date="2024-03-25T11:23:00Z"/>
-        </w:rPr>
-      </w:pPr>
-      <w:del w:id="21" w:author="Marcel Jansen" w:date="2024-03-25T11:23:00Z">
+          <w:del w:id="42" w:author="Marcel Jansen" w:date="2024-03-25T11:23:00Z"/>
+        </w:rPr>
+      </w:pPr>
+      <w:del w:id="43" w:author="Marcel Jansen" w:date="2024-03-25T11:23:00Z">
         <w:r>
           <w:delText>Cultivation of aquatic plants (Pirjo huovinen)</w:delText>
         </w:r>
@@ -1222,10 +1474,10 @@
           <w:numId w:val="11"/>
         </w:numPr>
         <w:rPr>
-          <w:del w:id="22" w:author="Marcel Jansen" w:date="2024-03-25T11:23:00Z"/>
-        </w:rPr>
-      </w:pPr>
-      <w:del w:id="23" w:author="Marcel Jansen" w:date="2024-03-25T11:23:00Z">
+          <w:del w:id="44" w:author="Marcel Jansen" w:date="2024-03-25T11:23:00Z"/>
+        </w:rPr>
+      </w:pPr>
+      <w:del w:id="45" w:author="Marcel Jansen" w:date="2024-03-25T11:23:00Z">
         <w:r>
           <w:delText xml:space="preserve">Guidelines for reporting plant-growing conditions (Pedro + Titta + Eva Rosenqvist) To Marcel: I would base this on exisiting published guidelines, adjusted for research on light and UV. </w:delText>
         </w:r>
@@ -1260,10 +1512,10 @@
           <w:numId w:val="1"/>
         </w:numPr>
         <w:rPr>
-          <w:del w:id="24" w:author="Marcel Jansen" w:date="2024-03-25T11:23:00Z"/>
-        </w:rPr>
-      </w:pPr>
-      <w:del w:id="25" w:author="Marcel Jansen" w:date="2024-03-25T11:23:00Z">
+          <w:del w:id="46" w:author="Marcel Jansen" w:date="2024-03-25T11:23:00Z"/>
+        </w:rPr>
+      </w:pPr>
+      <w:del w:id="47" w:author="Marcel Jansen" w:date="2024-03-25T11:23:00Z">
         <w:r>
           <w:fldChar w:fldCharType="begin"/>
         </w:r>
@@ -1295,10 +1547,10 @@
           <w:numId w:val="1"/>
         </w:numPr>
         <w:rPr>
-          <w:del w:id="26" w:author="Marcel Jansen" w:date="2024-03-25T11:23:00Z"/>
-        </w:rPr>
-      </w:pPr>
-      <w:del w:id="27" w:author="Marcel Jansen" w:date="2024-03-25T11:23:00Z">
+          <w:del w:id="48" w:author="Marcel Jansen" w:date="2024-03-25T11:23:00Z"/>
+        </w:rPr>
+      </w:pPr>
+      <w:del w:id="49" w:author="Marcel Jansen" w:date="2024-03-25T11:23:00Z">
         <w:r>
           <w:fldChar w:fldCharType="begin"/>
         </w:r>
@@ -1330,10 +1582,10 @@
           <w:numId w:val="1"/>
         </w:numPr>
         <w:rPr>
-          <w:del w:id="28" w:author="Marcel Jansen" w:date="2024-03-25T11:23:00Z"/>
-        </w:rPr>
-      </w:pPr>
-      <w:del w:id="29" w:author="Marcel Jansen" w:date="2024-03-25T11:23:00Z">
+          <w:del w:id="50" w:author="Marcel Jansen" w:date="2024-03-25T11:23:00Z"/>
+        </w:rPr>
+      </w:pPr>
+      <w:del w:id="51" w:author="Marcel Jansen" w:date="2024-03-25T11:23:00Z">
         <w:r>
           <w:delText>WMO has a “Guide to Instruments and Methods of Observation Volume I –Measurement of Meteorological Variables” that is nearly 600 pages long, but could be useful to write some guidelines for weather, including radiation, measurements outdoors, and to check symbols and definitions of variables.</w:delText>
         </w:r>
@@ -1649,21 +1901,82 @@
           <w:ilvl w:val="0"/>
           <w:numId w:val="14"/>
         </w:numPr>
-      </w:pPr>
-      <w:r>
-        <w:t xml:space="preserve">Cameras, lenses (Pedro + </w:t>
+        <w:rPr>
+          <w:lang w:val="es-AR"/>
+          <w:rPrChange w:id="52" w:author="Aphalo, Pedro J" w:date="2024-06-08T15:40:00Z" w16du:dateUtc="2024-06-08T12:40:00Z">
+            <w:rPr/>
+          </w:rPrChange>
+        </w:rPr>
+      </w:pPr>
+      <w:r>
+        <w:rPr>
+          <w:lang w:val="es-AR"/>
+          <w:rPrChange w:id="53" w:author="Aphalo, Pedro J" w:date="2024-06-08T15:40:00Z" w16du:dateUtc="2024-06-08T12:40:00Z">
+            <w:rPr/>
+          </w:rPrChange>
+        </w:rPr>
+        <w:t xml:space="preserve">Cameras, </w:t>
       </w:r>
       <w:proofErr w:type="spellStart"/>
       <w:r>
-        <w:t>Ylianttila</w:t>
+        <w:rPr>
+          <w:lang w:val="es-AR"/>
+          <w:rPrChange w:id="54" w:author="Aphalo, Pedro J" w:date="2024-06-08T15:40:00Z" w16du:dateUtc="2024-06-08T12:40:00Z">
+            <w:rPr/>
+          </w:rPrChange>
+        </w:rPr>
+        <w:t>lenses</w:t>
       </w:r>
       <w:proofErr w:type="spellEnd"/>
       <w:r>
-        <w:t>?).</w:t>
-      </w:r>
-      <w:r>
-        <w:t xml:space="preserve"> / UV photography</w:t>
-      </w:r>
+        <w:rPr>
+          <w:lang w:val="es-AR"/>
+          <w:rPrChange w:id="55" w:author="Aphalo, Pedro J" w:date="2024-06-08T15:40:00Z" w16du:dateUtc="2024-06-08T12:40:00Z">
+            <w:rPr/>
+          </w:rPrChange>
+        </w:rPr>
+        <w:t xml:space="preserve"> (</w:t>
+      </w:r>
+      <w:proofErr w:type="gramStart"/>
+      <w:r>
+        <w:rPr>
+          <w:lang w:val="es-AR"/>
+          <w:rPrChange w:id="56" w:author="Aphalo, Pedro J" w:date="2024-06-08T15:40:00Z" w16du:dateUtc="2024-06-08T12:40:00Z">
+            <w:rPr/>
+          </w:rPrChange>
+        </w:rPr>
+        <w:t>Pedro + Ylianttila?</w:t>
+      </w:r>
+      <w:proofErr w:type="gramEnd"/>
+      <w:r>
+        <w:rPr>
+          <w:lang w:val="es-AR"/>
+          <w:rPrChange w:id="57" w:author="Aphalo, Pedro J" w:date="2024-06-08T15:40:00Z" w16du:dateUtc="2024-06-08T12:40:00Z">
+            <w:rPr/>
+          </w:rPrChange>
+        </w:rPr>
+        <w:t>).</w:t>
+      </w:r>
+      <w:r>
+        <w:rPr>
+          <w:lang w:val="es-AR"/>
+          <w:rPrChange w:id="58" w:author="Aphalo, Pedro J" w:date="2024-06-08T15:40:00Z" w16du:dateUtc="2024-06-08T12:40:00Z">
+            <w:rPr/>
+          </w:rPrChange>
+        </w:rPr>
+        <w:t xml:space="preserve"> / UV </w:t>
+      </w:r>
+      <w:proofErr w:type="spellStart"/>
+      <w:r>
+        <w:rPr>
+          <w:lang w:val="es-AR"/>
+          <w:rPrChange w:id="59" w:author="Aphalo, Pedro J" w:date="2024-06-08T15:40:00Z" w16du:dateUtc="2024-06-08T12:40:00Z">
+            <w:rPr/>
+          </w:rPrChange>
+        </w:rPr>
+        <w:t>photography</w:t>
+      </w:r>
+      <w:proofErr w:type="spellEnd"/>
     </w:p>
     <w:p>
       <w:pPr>
@@ -1769,17 +2082,17 @@
         <w:lastRenderedPageBreak/>
         <w:t xml:space="preserve">9. Measurement of </w:t>
       </w:r>
-      <w:commentRangeStart w:id="30"/>
+      <w:commentRangeStart w:id="60"/>
       <w:r>
         <w:t>optical properties of leaves</w:t>
       </w:r>
-      <w:commentRangeEnd w:id="30"/>
+      <w:commentRangeEnd w:id="60"/>
       <w:r>
         <w:rPr>
           <w:rStyle w:val="CommentReference"/>
           <w:b w:val="0"/>
         </w:rPr>
-        <w:commentReference w:id="30"/>
+        <w:commentReference w:id="60"/>
       </w:r>
       <w:r>
         <w:t xml:space="preserve"> and materials</w:t>
@@ -1869,11 +2182,11 @@
       <w:pPr>
         <w:pStyle w:val="DefinitionTerm"/>
         <w:rPr>
-          <w:del w:id="31" w:author="Marcel Jansen" w:date="2024-03-25T11:25:00Z"/>
-        </w:rPr>
-      </w:pPr>
-      <w:commentRangeStart w:id="32"/>
-      <w:del w:id="33" w:author="Marcel Jansen" w:date="2024-03-25T11:25:00Z">
+          <w:del w:id="61" w:author="Marcel Jansen" w:date="2024-03-25T11:25:00Z"/>
+        </w:rPr>
+      </w:pPr>
+      <w:commentRangeStart w:id="62"/>
+      <w:del w:id="63" w:author="Marcel Jansen" w:date="2024-03-25T11:25:00Z">
         <w:r>
           <w:delText>10. Plant phenotyping for the crowds</w:delText>
         </w:r>
@@ -1883,10 +2196,10 @@
       <w:pPr>
         <w:pStyle w:val="Definition"/>
         <w:rPr>
-          <w:del w:id="34" w:author="Marcel Jansen" w:date="2024-03-25T11:25:00Z"/>
-        </w:rPr>
-      </w:pPr>
-      <w:del w:id="35" w:author="Marcel Jansen" w:date="2024-03-25T11:25:00Z">
+          <w:del w:id="64" w:author="Marcel Jansen" w:date="2024-03-25T11:25:00Z"/>
+        </w:rPr>
+      </w:pPr>
+      <w:del w:id="65" w:author="Marcel Jansen" w:date="2024-03-25T11:25:00Z">
         <w:r>
           <w:delText>New chapter.</w:delText>
         </w:r>
@@ -1900,10 +2213,10 @@
           <w:numId w:val="16"/>
         </w:numPr>
         <w:rPr>
-          <w:del w:id="36" w:author="Marcel Jansen" w:date="2024-03-25T11:25:00Z"/>
-        </w:rPr>
-      </w:pPr>
-      <w:del w:id="37" w:author="Marcel Jansen" w:date="2024-03-25T11:25:00Z">
+          <w:del w:id="66" w:author="Marcel Jansen" w:date="2024-03-25T11:25:00Z"/>
+        </w:rPr>
+      </w:pPr>
+      <w:del w:id="67" w:author="Marcel Jansen" w:date="2024-03-25T11:25:00Z">
         <w:r>
           <w:delText>Introduction to image analysis with ImageJ (Fang Wang + Pedro).</w:delText>
         </w:r>
@@ -1917,10 +2230,10 @@
           <w:numId w:val="16"/>
         </w:numPr>
         <w:rPr>
-          <w:del w:id="38" w:author="Marcel Jansen" w:date="2024-03-25T11:25:00Z"/>
-        </w:rPr>
-      </w:pPr>
-      <w:del w:id="39" w:author="Marcel Jansen" w:date="2024-03-25T11:25:00Z">
+          <w:del w:id="68" w:author="Marcel Jansen" w:date="2024-03-25T11:25:00Z"/>
+        </w:rPr>
+      </w:pPr>
+      <w:del w:id="69" w:author="Marcel Jansen" w:date="2024-03-25T11:25:00Z">
         <w:r>
           <w:delText>Using AI and ML approaches (Pedro + ?).</w:delText>
         </w:r>
@@ -1934,10 +2247,10 @@
           <w:numId w:val="16"/>
         </w:numPr>
         <w:rPr>
-          <w:del w:id="40" w:author="Marcel Jansen" w:date="2024-03-25T11:25:00Z"/>
-        </w:rPr>
-      </w:pPr>
-      <w:del w:id="41" w:author="Marcel Jansen" w:date="2024-03-25T11:25:00Z">
+          <w:del w:id="70" w:author="Marcel Jansen" w:date="2024-03-25T11:25:00Z"/>
+        </w:rPr>
+      </w:pPr>
+      <w:del w:id="71" w:author="Marcel Jansen" w:date="2024-03-25T11:25:00Z">
         <w:r>
           <w:delText>Thermal imagining (Pedro + ?).</w:delText>
         </w:r>
@@ -1951,10 +2264,10 @@
           <w:numId w:val="16"/>
         </w:numPr>
         <w:rPr>
-          <w:del w:id="42" w:author="Marcel Jansen" w:date="2024-03-25T11:25:00Z"/>
-        </w:rPr>
-      </w:pPr>
-      <w:del w:id="43" w:author="Marcel Jansen" w:date="2024-03-25T11:25:00Z">
+          <w:del w:id="72" w:author="Marcel Jansen" w:date="2024-03-25T11:25:00Z"/>
+        </w:rPr>
+      </w:pPr>
+      <w:del w:id="73" w:author="Marcel Jansen" w:date="2024-03-25T11:25:00Z">
         <w:r>
           <w:delText>Growth analysis, simple introduction (Pedro)</w:delText>
         </w:r>
@@ -1968,10 +2281,10 @@
           <w:numId w:val="16"/>
         </w:numPr>
         <w:rPr>
-          <w:del w:id="44" w:author="Marcel Jansen" w:date="2024-03-25T11:25:00Z"/>
-        </w:rPr>
-      </w:pPr>
-      <w:del w:id="45" w:author="Marcel Jansen" w:date="2024-03-25T11:25:00Z">
+          <w:del w:id="74" w:author="Marcel Jansen" w:date="2024-03-25T11:25:00Z"/>
+        </w:rPr>
+      </w:pPr>
+      <w:del w:id="75" w:author="Marcel Jansen" w:date="2024-03-25T11:25:00Z">
         <w:r>
           <w:delText>Porometry (Maxime? + Pedro + Eva?).</w:delText>
         </w:r>
@@ -1985,10 +2298,10 @@
           <w:numId w:val="16"/>
         </w:numPr>
         <w:rPr>
-          <w:del w:id="46" w:author="Marcel Jansen" w:date="2024-03-25T11:25:00Z"/>
-        </w:rPr>
-      </w:pPr>
-      <w:del w:id="47" w:author="Marcel Jansen" w:date="2024-03-25T11:25:00Z">
+          <w:del w:id="76" w:author="Marcel Jansen" w:date="2024-03-25T11:25:00Z"/>
+        </w:rPr>
+      </w:pPr>
+      <w:del w:id="77" w:author="Marcel Jansen" w:date="2024-03-25T11:25:00Z">
         <w:r>
           <w:delText>Gas-exchange (Alexey + Eva? + Pedro).</w:delText>
         </w:r>
@@ -2002,31 +2315,31 @@
           <w:numId w:val="16"/>
         </w:numPr>
         <w:rPr>
-          <w:del w:id="48" w:author="Marcel Jansen" w:date="2024-03-25T11:25:00Z"/>
-        </w:rPr>
-      </w:pPr>
-      <w:del w:id="49" w:author="Marcel Jansen" w:date="2024-03-25T11:25:00Z">
+          <w:del w:id="78" w:author="Marcel Jansen" w:date="2024-03-25T11:25:00Z"/>
+        </w:rPr>
+      </w:pPr>
+      <w:del w:id="79" w:author="Marcel Jansen" w:date="2024-03-25T11:25:00Z">
         <w:r>
           <w:delText>Chlorophyll fluorescence (Eva + Wolfgang? + Alexey).</w:delText>
         </w:r>
       </w:del>
-      <w:commentRangeEnd w:id="32"/>
+      <w:commentRangeEnd w:id="62"/>
       <w:r>
         <w:rPr>
           <w:rStyle w:val="CommentReference"/>
         </w:rPr>
-        <w:commentReference w:id="32"/>
+        <w:commentReference w:id="62"/>
       </w:r>
     </w:p>
     <w:p>
       <w:pPr>
         <w:pStyle w:val="DefinitionTerm"/>
         <w:rPr>
-          <w:del w:id="50" w:author="Marcel Jansen" w:date="2024-03-25T11:25:00Z"/>
-        </w:rPr>
-      </w:pPr>
-      <w:commentRangeStart w:id="51"/>
-      <w:del w:id="52" w:author="Marcel Jansen" w:date="2024-03-25T11:25:00Z">
+          <w:del w:id="80" w:author="Marcel Jansen" w:date="2024-03-25T11:25:00Z"/>
+        </w:rPr>
+      </w:pPr>
+      <w:commentRangeStart w:id="81"/>
+      <w:del w:id="82" w:author="Marcel Jansen" w:date="2024-03-25T11:25:00Z">
         <w:r>
           <w:delText>11. Data acquisition and logging</w:delText>
         </w:r>
@@ -2036,10 +2349,10 @@
       <w:pPr>
         <w:pStyle w:val="Definition"/>
         <w:rPr>
-          <w:del w:id="53" w:author="Marcel Jansen" w:date="2024-03-25T11:25:00Z"/>
-        </w:rPr>
-      </w:pPr>
-      <w:del w:id="54" w:author="Marcel Jansen" w:date="2024-03-25T11:25:00Z">
+          <w:del w:id="83" w:author="Marcel Jansen" w:date="2024-03-25T11:25:00Z"/>
+        </w:rPr>
+      </w:pPr>
+      <w:del w:id="84" w:author="Marcel Jansen" w:date="2024-03-25T11:25:00Z">
         <w:r>
           <w:delText>New chapter.</w:delText>
         </w:r>
@@ -2053,10 +2366,10 @@
           <w:numId w:val="17"/>
         </w:numPr>
         <w:rPr>
-          <w:del w:id="55" w:author="Marcel Jansen" w:date="2024-03-25T11:25:00Z"/>
-        </w:rPr>
-      </w:pPr>
-      <w:del w:id="56" w:author="Marcel Jansen" w:date="2024-03-25T11:25:00Z">
+          <w:del w:id="85" w:author="Marcel Jansen" w:date="2024-03-25T11:25:00Z"/>
+        </w:rPr>
+      </w:pPr>
+      <w:del w:id="86" w:author="Marcel Jansen" w:date="2024-03-25T11:25:00Z">
         <w:r>
           <w:delText>Examples of modern dataloggers, large and small (Pedro + Eva?).</w:delText>
         </w:r>
@@ -2070,10 +2383,10 @@
           <w:numId w:val="17"/>
         </w:numPr>
         <w:rPr>
-          <w:del w:id="57" w:author="Marcel Jansen" w:date="2024-03-25T11:25:00Z"/>
-        </w:rPr>
-      </w:pPr>
-      <w:del w:id="58" w:author="Marcel Jansen" w:date="2024-03-25T11:25:00Z">
+          <w:del w:id="87" w:author="Marcel Jansen" w:date="2024-03-25T11:25:00Z"/>
+        </w:rPr>
+      </w:pPr>
+      <w:del w:id="88" w:author="Marcel Jansen" w:date="2024-03-25T11:25:00Z">
         <w:r>
           <w:delText>IOT (Internet of Things) (Alan? + Alexis).</w:delText>
         </w:r>
@@ -2087,10 +2400,10 @@
           <w:numId w:val="17"/>
         </w:numPr>
         <w:rPr>
-          <w:del w:id="59" w:author="Marcel Jansen" w:date="2024-03-25T11:25:00Z"/>
-        </w:rPr>
-      </w:pPr>
-      <w:del w:id="60" w:author="Marcel Jansen" w:date="2024-03-25T11:25:00Z">
+          <w:del w:id="89" w:author="Marcel Jansen" w:date="2024-03-25T11:25:00Z"/>
+        </w:rPr>
+      </w:pPr>
+      <w:del w:id="90" w:author="Marcel Jansen" w:date="2024-03-25T11:25:00Z">
         <w:r>
           <w:delText>Communication protocols (USB, Wifi, USB, LORA, etc) (Alexis + Pedro? + Alan?).</w:delText>
         </w:r>
@@ -2104,10 +2417,10 @@
           <w:numId w:val="17"/>
         </w:numPr>
         <w:rPr>
-          <w:del w:id="61" w:author="Marcel Jansen" w:date="2024-03-25T11:25:00Z"/>
-        </w:rPr>
-      </w:pPr>
-      <w:del w:id="62" w:author="Marcel Jansen" w:date="2024-03-25T11:25:00Z">
+          <w:del w:id="91" w:author="Marcel Jansen" w:date="2024-03-25T11:25:00Z"/>
+        </w:rPr>
+      </w:pPr>
+      <w:del w:id="92" w:author="Marcel Jansen" w:date="2024-03-25T11:25:00Z">
         <w:r>
           <w:delText>Protocols SDI-12 and “intelligent sensors” (Pedro + Alan?).</w:delText>
         </w:r>
@@ -2121,10 +2434,10 @@
           <w:numId w:val="17"/>
         </w:numPr>
         <w:rPr>
-          <w:del w:id="63" w:author="Marcel Jansen" w:date="2024-03-25T11:25:00Z"/>
-        </w:rPr>
-      </w:pPr>
-      <w:del w:id="64" w:author="Marcel Jansen" w:date="2024-03-25T11:25:00Z">
+          <w:del w:id="93" w:author="Marcel Jansen" w:date="2024-03-25T11:25:00Z"/>
+        </w:rPr>
+      </w:pPr>
+      <w:del w:id="94" w:author="Marcel Jansen" w:date="2024-03-25T11:25:00Z">
         <w:r>
           <w:delText>Time coordinates (Pedro).</w:delText>
         </w:r>
@@ -2138,10 +2451,10 @@
           <w:numId w:val="17"/>
         </w:numPr>
         <w:rPr>
-          <w:del w:id="65" w:author="Marcel Jansen" w:date="2024-03-25T11:25:00Z"/>
-        </w:rPr>
-      </w:pPr>
-      <w:del w:id="66" w:author="Marcel Jansen" w:date="2024-03-25T11:25:00Z">
+          <w:del w:id="95" w:author="Marcel Jansen" w:date="2024-03-25T11:25:00Z"/>
+        </w:rPr>
+      </w:pPr>
+      <w:del w:id="96" w:author="Marcel Jansen" w:date="2024-03-25T11:25:00Z">
         <w:r>
           <w:delText>On-line weather and climate data sources (Pedro + Max).</w:delText>
         </w:r>
@@ -2155,10 +2468,10 @@
           <w:numId w:val="17"/>
         </w:numPr>
         <w:rPr>
-          <w:del w:id="67" w:author="Marcel Jansen" w:date="2024-03-25T11:25:00Z"/>
-        </w:rPr>
-      </w:pPr>
-      <w:del w:id="68" w:author="Marcel Jansen" w:date="2024-03-25T11:25:00Z">
+          <w:del w:id="97" w:author="Marcel Jansen" w:date="2024-03-25T11:25:00Z"/>
+        </w:rPr>
+      </w:pPr>
+      <w:del w:id="98" w:author="Marcel Jansen" w:date="2024-03-25T11:25:00Z">
         <w:r>
           <w:delText>On-line sources of UV, VIS, and NIR irradiance estimates based on satellite sensing (FMI, Kaisa).</w:delText>
         </w:r>
@@ -2172,20 +2485,20 @@
           <w:numId w:val="17"/>
         </w:numPr>
         <w:rPr>
-          <w:del w:id="69" w:author="Marcel Jansen" w:date="2024-03-25T11:25:00Z"/>
-        </w:rPr>
-      </w:pPr>
-      <w:del w:id="70" w:author="Marcel Jansen" w:date="2024-03-25T11:25:00Z">
+          <w:del w:id="99" w:author="Marcel Jansen" w:date="2024-03-25T11:25:00Z"/>
+        </w:rPr>
+      </w:pPr>
+      <w:del w:id="100" w:author="Marcel Jansen" w:date="2024-03-25T11:25:00Z">
         <w:r>
           <w:delText>Remote sensing of pigments and photosynthesis (Albert Porcar et al. ?)</w:delText>
         </w:r>
       </w:del>
-      <w:commentRangeEnd w:id="51"/>
+      <w:commentRangeEnd w:id="81"/>
       <w:r>
         <w:rPr>
           <w:rStyle w:val="CommentReference"/>
         </w:rPr>
-        <w:commentReference w:id="51"/>
+        <w:commentReference w:id="81"/>
       </w:r>
     </w:p>
     <w:p>
@@ -2253,15 +2566,7 @@
         <w:t>C</w:t>
       </w:r>
       <w:r>
-        <w:t xml:space="preserve">hecklist for authors, </w:t>
-      </w:r>
-      <w:proofErr w:type="gramStart"/>
-      <w:r>
-        <w:t>reviewers</w:t>
-      </w:r>
-      <w:proofErr w:type="gramEnd"/>
-      <w:r>
-        <w:t xml:space="preserve"> and editors</w:t>
+        <w:t>hecklist for authors, reviewers and editors</w:t>
       </w:r>
     </w:p>
     <w:p>
@@ -2320,8 +2625,8 @@
       <w:pPr>
         <w:pStyle w:val="Heading1"/>
       </w:pPr>
-      <w:bookmarkStart w:id="71" w:name="X5b6e0dbd86713406297a3db4f4d987dbd14f06a"/>
-      <w:bookmarkEnd w:id="7"/>
+      <w:bookmarkStart w:id="101" w:name="X5b6e0dbd86713406297a3db4f4d987dbd14f06a"/>
+      <w:bookmarkEnd w:id="25"/>
       <w:r>
         <w:t>Material that could be edited and re-used</w:t>
       </w:r>
@@ -2613,7 +2918,7 @@
       <w:r>
         <w:t>.</w:t>
       </w:r>
-      <w:bookmarkEnd w:id="71"/>
+      <w:bookmarkEnd w:id="101"/>
     </w:p>
     <w:sectPr>
       <w:pgSz w:w="12240" w:h="15840"/>
@@ -2625,8 +2930,8 @@
 </file>
 
 <file path=word/comments.xml><?xml version="1.0" encoding="utf-8"?>
-<w:comments xmlns:wpc="http://schemas.microsoft.com/office/word/2010/wordprocessingCanvas" xmlns:cx="http://schemas.microsoft.com/office/drawing/2014/chartex" xmlns:cx1="http://schemas.microsoft.com/office/drawing/2015/9/8/chartex" xmlns:cx2="http://schemas.microsoft.com/office/drawing/2015/10/21/chartex" xmlns:cx3="http://schemas.microsoft.com/office/drawing/2016/5/9/chartex" xmlns:cx4="http://schemas.microsoft.com/office/drawing/2016/5/10/chartex" xmlns:cx5="http://schemas.microsoft.com/office/drawing/2016/5/11/chartex" xmlns:cx6="http://schemas.microsoft.com/office/drawing/2016/5/12/chartex" xmlns:cx7="http://schemas.microsoft.com/office/drawing/2016/5/13/chartex" xmlns:cx8="http://schemas.microsoft.com/office/drawing/2016/5/14/chartex" xmlns:mc="http://schemas.openxmlformats.org/markup-compatibility/2006" xmlns:aink="http://schemas.microsoft.com/office/drawing/2016/ink" xmlns:am3d="http://schemas.microsoft.com/office/drawing/2017/model3d" xmlns:o="urn:schemas-microsoft-com:office:office" xmlns:oel="http://schemas.microsoft.com/office/2019/extlst" xmlns:r="http://schemas.openxmlformats.org/officeDocument/2006/relationships" xmlns:m="http://schemas.openxmlformats.org/officeDocument/2006/math" xmlns:v="urn:schemas-microsoft-com:vml" xmlns:wp14="http://schemas.microsoft.com/office/word/2010/wordprocessingDrawing" xmlns:wp="http://schemas.openxmlformats.org/drawingml/2006/wordprocessingDrawing" xmlns:w10="urn:schemas-microsoft-com:office:word" xmlns:w="http://schemas.openxmlformats.org/wordprocessingml/2006/main" xmlns:w14="http://schemas.microsoft.com/office/word/2010/wordml" xmlns:w15="http://schemas.microsoft.com/office/word/2012/wordml" xmlns:w16cex="http://schemas.microsoft.com/office/word/2018/wordml/cex" xmlns:w16cid="http://schemas.microsoft.com/office/word/2016/wordml/cid" xmlns:w16="http://schemas.microsoft.com/office/word/2018/wordml" xmlns:w16sdtdh="http://schemas.microsoft.com/office/word/2020/wordml/sdtdatahash" xmlns:w16se="http://schemas.microsoft.com/office/word/2015/wordml/symex" xmlns:wpg="http://schemas.microsoft.com/office/word/2010/wordprocessingGroup" xmlns:wpi="http://schemas.microsoft.com/office/word/2010/wordprocessingInk" xmlns:wne="http://schemas.microsoft.com/office/word/2006/wordml" xmlns:wps="http://schemas.microsoft.com/office/word/2010/wordprocessingShape" mc:Ignorable="w14 w15 w16se w16cid w16 w16cex w16sdtdh wp14">
-  <w:comment w:id="3" w:author="Marcel Jansen" w:date="2024-03-25T13:25:00Z" w:initials="MJ">
+<w:comments xmlns:wpc="http://schemas.microsoft.com/office/word/2010/wordprocessingCanvas" xmlns:cx="http://schemas.microsoft.com/office/drawing/2014/chartex" xmlns:cx1="http://schemas.microsoft.com/office/drawing/2015/9/8/chartex" xmlns:cx2="http://schemas.microsoft.com/office/drawing/2015/10/21/chartex" xmlns:cx3="http://schemas.microsoft.com/office/drawing/2016/5/9/chartex" xmlns:cx4="http://schemas.microsoft.com/office/drawing/2016/5/10/chartex" xmlns:cx5="http://schemas.microsoft.com/office/drawing/2016/5/11/chartex" xmlns:cx6="http://schemas.microsoft.com/office/drawing/2016/5/12/chartex" xmlns:cx7="http://schemas.microsoft.com/office/drawing/2016/5/13/chartex" xmlns:cx8="http://schemas.microsoft.com/office/drawing/2016/5/14/chartex" xmlns:mc="http://schemas.openxmlformats.org/markup-compatibility/2006" xmlns:aink="http://schemas.microsoft.com/office/drawing/2016/ink" xmlns:am3d="http://schemas.microsoft.com/office/drawing/2017/model3d" xmlns:o="urn:schemas-microsoft-com:office:office" xmlns:oel="http://schemas.microsoft.com/office/2019/extlst" xmlns:r="http://schemas.openxmlformats.org/officeDocument/2006/relationships" xmlns:m="http://schemas.openxmlformats.org/officeDocument/2006/math" xmlns:v="urn:schemas-microsoft-com:vml" xmlns:wp14="http://schemas.microsoft.com/office/word/2010/wordprocessingDrawing" xmlns:wp="http://schemas.openxmlformats.org/drawingml/2006/wordprocessingDrawing" xmlns:w10="urn:schemas-microsoft-com:office:word" xmlns:w="http://schemas.openxmlformats.org/wordprocessingml/2006/main" xmlns:w14="http://schemas.microsoft.com/office/word/2010/wordml" xmlns:w15="http://schemas.microsoft.com/office/word/2012/wordml" xmlns:w16cex="http://schemas.microsoft.com/office/word/2018/wordml/cex" xmlns:w16cid="http://schemas.microsoft.com/office/word/2016/wordml/cid" xmlns:w16="http://schemas.microsoft.com/office/word/2018/wordml" xmlns:w16du="http://schemas.microsoft.com/office/word/2023/wordml/word16du" xmlns:w16sdtdh="http://schemas.microsoft.com/office/word/2020/wordml/sdtdatahash" xmlns:w16se="http://schemas.microsoft.com/office/word/2015/wordml/symex" xmlns:wpg="http://schemas.microsoft.com/office/word/2010/wordprocessingGroup" xmlns:wpi="http://schemas.microsoft.com/office/word/2010/wordprocessingInk" xmlns:wne="http://schemas.microsoft.com/office/word/2006/wordml" xmlns:wps="http://schemas.microsoft.com/office/word/2010/wordprocessingShape" mc:Ignorable="w14 w15 w16se w16cid w16 w16cex w16sdtdh w16du wp14">
+  <w:comment w:id="21" w:author="Marcel Jansen" w:date="2024-03-25T13:25:00Z" w:initials="MJ">
     <w:p>
       <w:pPr>
         <w:pStyle w:val="CommentText"/>
@@ -2642,7 +2947,7 @@
       </w:r>
     </w:p>
   </w:comment>
-  <w:comment w:id="8" w:author="Marcel Jansen" w:date="2024-03-25T11:20:00Z" w:initials="MJ">
+  <w:comment w:id="26" w:author="Marcel Jansen" w:date="2024-03-25T11:20:00Z" w:initials="MJ">
     <w:p>
       <w:pPr>
         <w:pStyle w:val="CommentText"/>
@@ -2658,10 +2963,14 @@
       </w:r>
     </w:p>
   </w:comment>
-  <w:comment w:id="9" w:author="Marcel Jansen" w:date="2024-02-13T09:27:00Z" w:initials="MJ">
+  <w:comment w:id="27" w:author="Aphalo, Pedro J" w:date="2024-06-08T15:49:00Z" w:initials="PA">
     <w:p>
       <w:pPr>
         <w:pStyle w:val="CommentText"/>
+        <w:numPr>
+          <w:ilvl w:val="0"/>
+          <w:numId w:val="20"/>
+        </w:numPr>
       </w:pPr>
       <w:r>
         <w:rPr>
@@ -2670,11 +2979,60 @@
         <w:annotationRef/>
       </w:r>
       <w:r>
+        <w:rPr>
+          <w:lang w:val="en-GB"/>
+        </w:rPr>
+        <w:t xml:space="preserve">As it was decided to keep this extremely short, I do not think we need to rely on coauthors. </w:t>
+      </w:r>
+    </w:p>
+    <w:p>
+      <w:pPr>
+        <w:pStyle w:val="CommentText"/>
+        <w:numPr>
+          <w:ilvl w:val="0"/>
+          <w:numId w:val="20"/>
+        </w:numPr>
+      </w:pPr>
+      <w:r>
+        <w:rPr>
+          <w:lang w:val="en-GB"/>
+        </w:rPr>
+        <w:t>As this is now an introduction to the chapter, the introduction should focus on justifying the chapter contents.</w:t>
+      </w:r>
+    </w:p>
+    <w:p>
+      <w:pPr>
+        <w:pStyle w:val="CommentText"/>
+        <w:numPr>
+          <w:ilvl w:val="0"/>
+          <w:numId w:val="20"/>
+        </w:numPr>
+      </w:pPr>
+      <w:r>
+        <w:rPr>
+          <w:lang w:val="en-GB"/>
+        </w:rPr>
+        <w:t>Other chapter will need their own introduction sections.</w:t>
+      </w:r>
+    </w:p>
+  </w:comment>
+  <w:comment w:id="28" w:author="Marcel Jansen" w:date="2024-02-13T09:27:00Z" w:initials="MJ">
+    <w:p>
+      <w:pPr>
+        <w:pStyle w:val="CommentText"/>
+      </w:pPr>
+      <w:r>
+        <w:rPr>
+          <w:rStyle w:val="CommentReference"/>
+        </w:rPr>
+        <w:annotationRef/>
+      </w:r>
+      <w:r>
         <w:t>Leave the different light sources for section 6?</w:t>
       </w:r>
     </w:p>
   </w:comment>
-  <w:comment w:id="10" w:author="Marcel Jansen" w:date="2024-03-25T11:16:00Z" w:initials="MJ">
+  <w:comment w:id="29" w:author="Marcel Jansen" w:date="2024-03-25T11:16:00Z" w:initials="MJ">
     <w:p>
       <w:pPr>
         <w:pStyle w:val="CommentText"/>
@@ -2690,7 +3048,7 @@
       </w:r>
     </w:p>
   </w:comment>
-  <w:comment w:id="11" w:author="Marcel Jansen" w:date="2024-03-25T11:18:00Z" w:initials="MJ">
+  <w:comment w:id="30" w:author="Marcel Jansen" w:date="2024-03-25T11:18:00Z" w:initials="MJ">
     <w:p>
       <w:pPr>
         <w:pStyle w:val="CommentText"/>
@@ -2706,7 +3064,7 @@
       </w:r>
     </w:p>
   </w:comment>
-  <w:comment w:id="12" w:author="Marcel Jansen" w:date="2024-03-25T11:28:00Z" w:initials="MJ">
+  <w:comment w:id="31" w:author="Aphalo, Pedro J" w:date="2024-06-08T15:52:00Z" w:initials="PA">
     <w:p>
       <w:pPr>
         <w:pStyle w:val="CommentText"/>
@@ -2718,11 +3076,68 @@
         <w:annotationRef/>
       </w:r>
       <w:r>
+        <w:rPr>
+          <w:lang w:val="en-GB"/>
+        </w:rPr>
+        <w:t>For the time being added to this chapter as I think fits well within “optics”.</w:t>
+      </w:r>
+    </w:p>
+  </w:comment>
+  <w:comment w:id="32" w:author="Aphalo, Pedro J" w:date="2024-06-08T15:54:00Z" w:initials="PA">
+    <w:p>
+      <w:pPr>
+        <w:pStyle w:val="CommentText"/>
+      </w:pPr>
+      <w:r>
+        <w:rPr>
+          <w:rStyle w:val="CommentReference"/>
+        </w:rPr>
+        <w:annotationRef/>
+      </w:r>
+      <w:r>
+        <w:rPr>
+          <w:lang w:val="en-GB"/>
+        </w:rPr>
+        <w:t>A brief treatment of 9. seems also relevant here.</w:t>
+      </w:r>
+    </w:p>
+  </w:comment>
+  <w:comment w:id="33" w:author="Aphalo, Pedro J" w:date="2024-06-08T15:55:00Z" w:initials="PA">
+    <w:p>
+      <w:pPr>
+        <w:pStyle w:val="CommentText"/>
+      </w:pPr>
+      <w:r>
+        <w:rPr>
+          <w:rStyle w:val="CommentReference"/>
+        </w:rPr>
+        <w:annotationRef/>
+      </w:r>
+      <w:r>
+        <w:rPr>
+          <w:lang w:val="en-GB"/>
+        </w:rPr>
+        <w:t>I think the different tables in the chapter cover this already.</w:t>
+      </w:r>
+    </w:p>
+  </w:comment>
+  <w:comment w:id="34" w:author="Marcel Jansen" w:date="2024-03-25T11:28:00Z" w:initials="MJ">
+    <w:p>
+      <w:pPr>
+        <w:pStyle w:val="CommentText"/>
+      </w:pPr>
+      <w:r>
+        <w:rPr>
+          <w:rStyle w:val="CommentReference"/>
+        </w:rPr>
+        <w:annotationRef/>
+      </w:r>
+      <w:r>
         <w:t>More focussed on key topics for UV experiments</w:t>
       </w:r>
     </w:p>
   </w:comment>
-  <w:comment w:id="13" w:author="Marcel Jansen" w:date="2024-03-25T11:24:00Z" w:initials="MJ">
+  <w:comment w:id="35" w:author="Marcel Jansen" w:date="2024-03-25T11:24:00Z" w:initials="MJ">
     <w:p>
       <w:pPr>
         <w:pStyle w:val="CommentText"/>
@@ -2738,7 +3153,7 @@
       </w:r>
     </w:p>
   </w:comment>
-  <w:comment w:id="30" w:author="Marcel Jansen" w:date="2024-02-13T09:30:00Z" w:initials="MJ">
+  <w:comment w:id="60" w:author="Marcel Jansen" w:date="2024-02-13T09:30:00Z" w:initials="MJ">
     <w:p>
       <w:pPr>
         <w:pStyle w:val="CommentText"/>
@@ -2754,7 +3169,7 @@
       </w:r>
     </w:p>
   </w:comment>
-  <w:comment w:id="32" w:author="Marcel Jansen" w:date="2024-03-25T11:26:00Z" w:initials="MJ">
+  <w:comment w:id="62" w:author="Marcel Jansen" w:date="2024-03-25T11:26:00Z" w:initials="MJ">
     <w:p>
       <w:pPr>
         <w:pStyle w:val="CommentText"/>
@@ -2770,7 +3185,7 @@
       </w:r>
     </w:p>
   </w:comment>
-  <w:comment w:id="51" w:author="Marcel Jansen" w:date="2024-03-25T11:26:00Z" w:initials="MJ">
+  <w:comment w:id="81" w:author="Marcel Jansen" w:date="2024-03-25T11:26:00Z" w:initials="MJ">
     <w:p>
       <w:pPr>
         <w:pStyle w:val="CommentText"/>
@@ -2790,12 +3205,16 @@
 </file>
 
 <file path=word/commentsExtended.xml><?xml version="1.0" encoding="utf-8"?>
-<w15:commentsEx xmlns:wpc="http://schemas.microsoft.com/office/word/2010/wordprocessingCanvas" xmlns:cx="http://schemas.microsoft.com/office/drawing/2014/chartex" xmlns:cx1="http://schemas.microsoft.com/office/drawing/2015/9/8/chartex" xmlns:cx2="http://schemas.microsoft.com/office/drawing/2015/10/21/chartex" xmlns:cx3="http://schemas.microsoft.com/office/drawing/2016/5/9/chartex" xmlns:cx4="http://schemas.microsoft.com/office/drawing/2016/5/10/chartex" xmlns:cx5="http://schemas.microsoft.com/office/drawing/2016/5/11/chartex" xmlns:cx6="http://schemas.microsoft.com/office/drawing/2016/5/12/chartex" xmlns:cx7="http://schemas.microsoft.com/office/drawing/2016/5/13/chartex" xmlns:cx8="http://schemas.microsoft.com/office/drawing/2016/5/14/chartex" xmlns:mc="http://schemas.openxmlformats.org/markup-compatibility/2006" xmlns:aink="http://schemas.microsoft.com/office/drawing/2016/ink" xmlns:am3d="http://schemas.microsoft.com/office/drawing/2017/model3d" xmlns:o="urn:schemas-microsoft-com:office:office" xmlns:oel="http://schemas.microsoft.com/office/2019/extlst" xmlns:r="http://schemas.openxmlformats.org/officeDocument/2006/relationships" xmlns:m="http://schemas.openxmlformats.org/officeDocument/2006/math" xmlns:v="urn:schemas-microsoft-com:vml" xmlns:wp14="http://schemas.microsoft.com/office/word/2010/wordprocessingDrawing" xmlns:wp="http://schemas.openxmlformats.org/drawingml/2006/wordprocessingDrawing" xmlns:w10="urn:schemas-microsoft-com:office:word" xmlns:w="http://schemas.openxmlformats.org/wordprocessingml/2006/main" xmlns:w14="http://schemas.microsoft.com/office/word/2010/wordml" xmlns:w15="http://schemas.microsoft.com/office/word/2012/wordml" xmlns:w16cex="http://schemas.microsoft.com/office/word/2018/wordml/cex" xmlns:w16cid="http://schemas.microsoft.com/office/word/2016/wordml/cid" xmlns:w16="http://schemas.microsoft.com/office/word/2018/wordml" xmlns:w16sdtdh="http://schemas.microsoft.com/office/word/2020/wordml/sdtdatahash" xmlns:w16se="http://schemas.microsoft.com/office/word/2015/wordml/symex" xmlns:wpg="http://schemas.microsoft.com/office/word/2010/wordprocessingGroup" xmlns:wpi="http://schemas.microsoft.com/office/word/2010/wordprocessingInk" xmlns:wne="http://schemas.microsoft.com/office/word/2006/wordml" xmlns:wps="http://schemas.microsoft.com/office/word/2010/wordprocessingShape" mc:Ignorable="w14 w15 w16se w16cid w16 w16cex w16sdtdh wp14">
+<w15:commentsEx xmlns:wpc="http://schemas.microsoft.com/office/word/2010/wordprocessingCanvas" xmlns:cx="http://schemas.microsoft.com/office/drawing/2014/chartex" xmlns:cx1="http://schemas.microsoft.com/office/drawing/2015/9/8/chartex" xmlns:cx2="http://schemas.microsoft.com/office/drawing/2015/10/21/chartex" xmlns:cx3="http://schemas.microsoft.com/office/drawing/2016/5/9/chartex" xmlns:cx4="http://schemas.microsoft.com/office/drawing/2016/5/10/chartex" xmlns:cx5="http://schemas.microsoft.com/office/drawing/2016/5/11/chartex" xmlns:cx6="http://schemas.microsoft.com/office/drawing/2016/5/12/chartex" xmlns:cx7="http://schemas.microsoft.com/office/drawing/2016/5/13/chartex" xmlns:cx8="http://schemas.microsoft.com/office/drawing/2016/5/14/chartex" xmlns:mc="http://schemas.openxmlformats.org/markup-compatibility/2006" xmlns:aink="http://schemas.microsoft.com/office/drawing/2016/ink" xmlns:am3d="http://schemas.microsoft.com/office/drawing/2017/model3d" xmlns:o="urn:schemas-microsoft-com:office:office" xmlns:oel="http://schemas.microsoft.com/office/2019/extlst" xmlns:r="http://schemas.openxmlformats.org/officeDocument/2006/relationships" xmlns:m="http://schemas.openxmlformats.org/officeDocument/2006/math" xmlns:v="urn:schemas-microsoft-com:vml" xmlns:wp14="http://schemas.microsoft.com/office/word/2010/wordprocessingDrawing" xmlns:wp="http://schemas.openxmlformats.org/drawingml/2006/wordprocessingDrawing" xmlns:w10="urn:schemas-microsoft-com:office:word" xmlns:w="http://schemas.openxmlformats.org/wordprocessingml/2006/main" xmlns:w14="http://schemas.microsoft.com/office/word/2010/wordml" xmlns:w15="http://schemas.microsoft.com/office/word/2012/wordml" xmlns:w16cex="http://schemas.microsoft.com/office/word/2018/wordml/cex" xmlns:w16cid="http://schemas.microsoft.com/office/word/2016/wordml/cid" xmlns:w16="http://schemas.microsoft.com/office/word/2018/wordml" xmlns:w16du="http://schemas.microsoft.com/office/word/2023/wordml/word16du" xmlns:w16sdtdh="http://schemas.microsoft.com/office/word/2020/wordml/sdtdatahash" xmlns:w16se="http://schemas.microsoft.com/office/word/2015/wordml/symex" xmlns:wpg="http://schemas.microsoft.com/office/word/2010/wordprocessingGroup" xmlns:wpi="http://schemas.microsoft.com/office/word/2010/wordprocessingInk" xmlns:wne="http://schemas.microsoft.com/office/word/2006/wordml" xmlns:wps="http://schemas.microsoft.com/office/word/2010/wordprocessingShape" mc:Ignorable="w14 w15 w16se w16cid w16 w16cex w16sdtdh w16du wp14">
   <w15:commentEx w15:paraId="12E85084" w15:done="0"/>
   <w15:commentEx w15:paraId="3EC74A4A" w15:done="0"/>
+  <w15:commentEx w15:paraId="09BB004A" w15:paraIdParent="3EC74A4A" w15:done="0"/>
   <w15:commentEx w15:paraId="4E53D6DB" w15:done="0"/>
   <w15:commentEx w15:paraId="30C69F00" w15:paraIdParent="4E53D6DB" w15:done="0"/>
   <w15:commentEx w15:paraId="653B04F2" w15:done="0"/>
+  <w15:commentEx w15:paraId="7DB4C641" w15:paraIdParent="653B04F2" w15:done="0"/>
+  <w15:commentEx w15:paraId="3B5C96A5" w15:paraIdParent="653B04F2" w15:done="0"/>
+  <w15:commentEx w15:paraId="057C670B" w15:done="0"/>
   <w15:commentEx w15:paraId="371D4C26" w15:done="0"/>
   <w15:commentEx w15:paraId="676CD9A5" w15:done="0"/>
   <w15:commentEx w15:paraId="33FD73C8" w15:done="0"/>
@@ -2805,12 +3224,16 @@
 </file>
 
 <file path=word/commentsExtensible.xml><?xml version="1.0" encoding="utf-8"?>
-<w16cex:commentsExtensible xmlns:wpc="http://schemas.microsoft.com/office/word/2010/wordprocessingCanvas" xmlns:cx="http://schemas.microsoft.com/office/drawing/2014/chartex" xmlns:cx1="http://schemas.microsoft.com/office/drawing/2015/9/8/chartex" xmlns:cx2="http://schemas.microsoft.com/office/drawing/2015/10/21/chartex" xmlns:cx3="http://schemas.microsoft.com/office/drawing/2016/5/9/chartex" xmlns:cx4="http://schemas.microsoft.com/office/drawing/2016/5/10/chartex" xmlns:cx5="http://schemas.microsoft.com/office/drawing/2016/5/11/chartex" xmlns:cx6="http://schemas.microsoft.com/office/drawing/2016/5/12/chartex" xmlns:cx7="http://schemas.microsoft.com/office/drawing/2016/5/13/chartex" xmlns:cx8="http://schemas.microsoft.com/office/drawing/2016/5/14/chartex" xmlns:cr="http://schemas.microsoft.com/office/comments/2020/reactions" xmlns:mc="http://schemas.openxmlformats.org/markup-compatibility/2006" xmlns:aink="http://schemas.microsoft.com/office/drawing/2016/ink" xmlns:am3d="http://schemas.microsoft.com/office/drawing/2017/model3d" xmlns:o="urn:schemas-microsoft-com:office:office" xmlns:oel="http://schemas.microsoft.com/office/2019/extlst" xmlns:r="http://schemas.openxmlformats.org/officeDocument/2006/relationships" xmlns:m="http://schemas.openxmlformats.org/officeDocument/2006/math" xmlns:v="urn:schemas-microsoft-com:vml" xmlns:wp14="http://schemas.microsoft.com/office/word/2010/wordprocessingDrawing" xmlns:wp="http://schemas.openxmlformats.org/drawingml/2006/wordprocessingDrawing" xmlns:w10="urn:schemas-microsoft-com:office:word" xmlns:w="http://schemas.openxmlformats.org/wordprocessingml/2006/main" xmlns:w14="http://schemas.microsoft.com/office/word/2010/wordml" xmlns:w15="http://schemas.microsoft.com/office/word/2012/wordml" xmlns:w16cex="http://schemas.microsoft.com/office/word/2018/wordml/cex" xmlns:w16cid="http://schemas.microsoft.com/office/word/2016/wordml/cid" xmlns:w16="http://schemas.microsoft.com/office/word/2018/wordml" xmlns:w16sdtdh="http://schemas.microsoft.com/office/word/2020/wordml/sdtdatahash" xmlns:w16se="http://schemas.microsoft.com/office/word/2015/wordml/symex" xmlns:wpg="http://schemas.microsoft.com/office/word/2010/wordprocessingGroup" xmlns:wpi="http://schemas.microsoft.com/office/word/2010/wordprocessingInk" xmlns:wne="http://schemas.microsoft.com/office/word/2006/wordml" xmlns:wps="http://schemas.microsoft.com/office/word/2010/wordprocessingShape" mc:Ignorable="w14 w15 w16se w16cid w16 w16cex w16sdtdh cr wp14">
+<w16cex:commentsExtensible xmlns:wpc="http://schemas.microsoft.com/office/word/2010/wordprocessingCanvas" xmlns:cx="http://schemas.microsoft.com/office/drawing/2014/chartex" xmlns:cx1="http://schemas.microsoft.com/office/drawing/2015/9/8/chartex" xmlns:cx2="http://schemas.microsoft.com/office/drawing/2015/10/21/chartex" xmlns:cx3="http://schemas.microsoft.com/office/drawing/2016/5/9/chartex" xmlns:cx4="http://schemas.microsoft.com/office/drawing/2016/5/10/chartex" xmlns:cx5="http://schemas.microsoft.com/office/drawing/2016/5/11/chartex" xmlns:cx6="http://schemas.microsoft.com/office/drawing/2016/5/12/chartex" xmlns:cx7="http://schemas.microsoft.com/office/drawing/2016/5/13/chartex" xmlns:cx8="http://schemas.microsoft.com/office/drawing/2016/5/14/chartex" xmlns:cr="http://schemas.microsoft.com/office/comments/2020/reactions" xmlns:mc="http://schemas.openxmlformats.org/markup-compatibility/2006" xmlns:aink="http://schemas.microsoft.com/office/drawing/2016/ink" xmlns:am3d="http://schemas.microsoft.com/office/drawing/2017/model3d" xmlns:o="urn:schemas-microsoft-com:office:office" xmlns:oel="http://schemas.microsoft.com/office/2019/extlst" xmlns:r="http://schemas.openxmlformats.org/officeDocument/2006/relationships" xmlns:m="http://schemas.openxmlformats.org/officeDocument/2006/math" xmlns:v="urn:schemas-microsoft-com:vml" xmlns:wp14="http://schemas.microsoft.com/office/word/2010/wordprocessingDrawing" xmlns:wp="http://schemas.openxmlformats.org/drawingml/2006/wordprocessingDrawing" xmlns:w10="urn:schemas-microsoft-com:office:word" xmlns:w="http://schemas.openxmlformats.org/wordprocessingml/2006/main" xmlns:w14="http://schemas.microsoft.com/office/word/2010/wordml" xmlns:w15="http://schemas.microsoft.com/office/word/2012/wordml" xmlns:w16cex="http://schemas.microsoft.com/office/word/2018/wordml/cex" xmlns:w16cid="http://schemas.microsoft.com/office/word/2016/wordml/cid" xmlns:w16="http://schemas.microsoft.com/office/word/2018/wordml" xmlns:w16du="http://schemas.microsoft.com/office/word/2023/wordml/word16du" xmlns:w16sdtdh="http://schemas.microsoft.com/office/word/2020/wordml/sdtdatahash" xmlns:w16se="http://schemas.microsoft.com/office/word/2015/wordml/symex" xmlns:wpg="http://schemas.microsoft.com/office/word/2010/wordprocessingGroup" xmlns:wpi="http://schemas.microsoft.com/office/word/2010/wordprocessingInk" xmlns:wne="http://schemas.microsoft.com/office/word/2006/wordml" xmlns:wps="http://schemas.microsoft.com/office/word/2010/wordprocessingShape" mc:Ignorable="w14 w15 w16se w16cid w16 w16cex w16sdtdh cr w16du wp14">
   <w16cex:commentExtensible w16cex:durableId="42378780" w16cex:dateUtc="2024-03-25T13:25:00Z"/>
   <w16cex:commentExtensible w16cex:durableId="62AC5ED0" w16cex:dateUtc="2024-03-25T11:20:00Z"/>
+  <w16cex:commentExtensible w16cex:durableId="3DE3303D" w16cex:dateUtc="2024-06-08T12:49:00Z"/>
   <w16cex:commentExtensible w16cex:durableId="25B8A8E2" w16cex:dateUtc="2024-02-13T09:27:00Z"/>
   <w16cex:commentExtensible w16cex:durableId="6A345F7E" w16cex:dateUtc="2024-03-25T11:16:00Z"/>
   <w16cex:commentExtensible w16cex:durableId="38BE605E" w16cex:dateUtc="2024-03-25T11:18:00Z"/>
+  <w16cex:commentExtensible w16cex:durableId="3DB85BA7" w16cex:dateUtc="2024-06-08T12:52:00Z"/>
+  <w16cex:commentExtensible w16cex:durableId="12A34905" w16cex:dateUtc="2024-06-08T12:54:00Z"/>
+  <w16cex:commentExtensible w16cex:durableId="4B584C3F" w16cex:dateUtc="2024-06-08T12:55:00Z"/>
   <w16cex:commentExtensible w16cex:durableId="0CE37B63" w16cex:dateUtc="2024-03-25T11:28:00Z"/>
   <w16cex:commentExtensible w16cex:durableId="4071BB89" w16cex:dateUtc="2024-03-25T11:24:00Z"/>
   <w16cex:commentExtensible w16cex:durableId="1D8A4187" w16cex:dateUtc="2024-02-13T09:30:00Z"/>
@@ -2820,12 +3243,16 @@
 </file>
 
 <file path=word/commentsIds.xml><?xml version="1.0" encoding="utf-8"?>
-<w16cid:commentsIds xmlns:wpc="http://schemas.microsoft.com/office/word/2010/wordprocessingCanvas" xmlns:cx="http://schemas.microsoft.com/office/drawing/2014/chartex" xmlns:cx1="http://schemas.microsoft.com/office/drawing/2015/9/8/chartex" xmlns:cx2="http://schemas.microsoft.com/office/drawing/2015/10/21/chartex" xmlns:cx3="http://schemas.microsoft.com/office/drawing/2016/5/9/chartex" xmlns:cx4="http://schemas.microsoft.com/office/drawing/2016/5/10/chartex" xmlns:cx5="http://schemas.microsoft.com/office/drawing/2016/5/11/chartex" xmlns:cx6="http://schemas.microsoft.com/office/drawing/2016/5/12/chartex" xmlns:cx7="http://schemas.microsoft.com/office/drawing/2016/5/13/chartex" xmlns:cx8="http://schemas.microsoft.com/office/drawing/2016/5/14/chartex" xmlns:mc="http://schemas.openxmlformats.org/markup-compatibility/2006" xmlns:aink="http://schemas.microsoft.com/office/drawing/2016/ink" xmlns:am3d="http://schemas.microsoft.com/office/drawing/2017/model3d" xmlns:o="urn:schemas-microsoft-com:office:office" xmlns:oel="http://schemas.microsoft.com/office/2019/extlst" xmlns:r="http://schemas.openxmlformats.org/officeDocument/2006/relationships" xmlns:m="http://schemas.openxmlformats.org/officeDocument/2006/math" xmlns:v="urn:schemas-microsoft-com:vml" xmlns:wp14="http://schemas.microsoft.com/office/word/2010/wordprocessingDrawing" xmlns:wp="http://schemas.openxmlformats.org/drawingml/2006/wordprocessingDrawing" xmlns:w10="urn:schemas-microsoft-com:office:word" xmlns:w="http://schemas.openxmlformats.org/wordprocessingml/2006/main" xmlns:w14="http://schemas.microsoft.com/office/word/2010/wordml" xmlns:w15="http://schemas.microsoft.com/office/word/2012/wordml" xmlns:w16cex="http://schemas.microsoft.com/office/word/2018/wordml/cex" xmlns:w16cid="http://schemas.microsoft.com/office/word/2016/wordml/cid" xmlns:w16="http://schemas.microsoft.com/office/word/2018/wordml" xmlns:w16sdtdh="http://schemas.microsoft.com/office/word/2020/wordml/sdtdatahash" xmlns:w16se="http://schemas.microsoft.com/office/word/2015/wordml/symex" xmlns:wpg="http://schemas.microsoft.com/office/word/2010/wordprocessingGroup" xmlns:wpi="http://schemas.microsoft.com/office/word/2010/wordprocessingInk" xmlns:wne="http://schemas.microsoft.com/office/word/2006/wordml" xmlns:wps="http://schemas.microsoft.com/office/word/2010/wordprocessingShape" mc:Ignorable="w14 w15 w16se w16cid w16 w16cex w16sdtdh wp14">
+<w16cid:commentsIds xmlns:wpc="http://schemas.microsoft.com/office/word/2010/wordprocessingCanvas" xmlns:cx="http://schemas.microsoft.com/office/drawing/2014/chartex" xmlns:cx1="http://schemas.microsoft.com/office/drawing/2015/9/8/chartex" xmlns:cx2="http://schemas.microsoft.com/office/drawing/2015/10/21/chartex" xmlns:cx3="http://schemas.microsoft.com/office/drawing/2016/5/9/chartex" xmlns:cx4="http://schemas.microsoft.com/office/drawing/2016/5/10/chartex" xmlns:cx5="http://schemas.microsoft.com/office/drawing/2016/5/11/chartex" xmlns:cx6="http://schemas.microsoft.com/office/drawing/2016/5/12/chartex" xmlns:cx7="http://schemas.microsoft.com/office/drawing/2016/5/13/chartex" xmlns:cx8="http://schemas.microsoft.com/office/drawing/2016/5/14/chartex" xmlns:mc="http://schemas.openxmlformats.org/markup-compatibility/2006" xmlns:aink="http://schemas.microsoft.com/office/drawing/2016/ink" xmlns:am3d="http://schemas.microsoft.com/office/drawing/2017/model3d" xmlns:o="urn:schemas-microsoft-com:office:office" xmlns:oel="http://schemas.microsoft.com/office/2019/extlst" xmlns:r="http://schemas.openxmlformats.org/officeDocument/2006/relationships" xmlns:m="http://schemas.openxmlformats.org/officeDocument/2006/math" xmlns:v="urn:schemas-microsoft-com:vml" xmlns:wp14="http://schemas.microsoft.com/office/word/2010/wordprocessingDrawing" xmlns:wp="http://schemas.openxmlformats.org/drawingml/2006/wordprocessingDrawing" xmlns:w10="urn:schemas-microsoft-com:office:word" xmlns:w="http://schemas.openxmlformats.org/wordprocessingml/2006/main" xmlns:w14="http://schemas.microsoft.com/office/word/2010/wordml" xmlns:w15="http://schemas.microsoft.com/office/word/2012/wordml" xmlns:w16cex="http://schemas.microsoft.com/office/word/2018/wordml/cex" xmlns:w16cid="http://schemas.microsoft.com/office/word/2016/wordml/cid" xmlns:w16="http://schemas.microsoft.com/office/word/2018/wordml" xmlns:w16du="http://schemas.microsoft.com/office/word/2023/wordml/word16du" xmlns:w16sdtdh="http://schemas.microsoft.com/office/word/2020/wordml/sdtdatahash" xmlns:w16se="http://schemas.microsoft.com/office/word/2015/wordml/symex" xmlns:wpg="http://schemas.microsoft.com/office/word/2010/wordprocessingGroup" xmlns:wpi="http://schemas.microsoft.com/office/word/2010/wordprocessingInk" xmlns:wne="http://schemas.microsoft.com/office/word/2006/wordml" xmlns:wps="http://schemas.microsoft.com/office/word/2010/wordprocessingShape" mc:Ignorable="w14 w15 w16se w16cid w16 w16cex w16sdtdh w16du wp14">
   <w16cid:commentId w16cid:paraId="12E85084" w16cid:durableId="42378780"/>
   <w16cid:commentId w16cid:paraId="3EC74A4A" w16cid:durableId="62AC5ED0"/>
+  <w16cid:commentId w16cid:paraId="09BB004A" w16cid:durableId="3DE3303D"/>
   <w16cid:commentId w16cid:paraId="4E53D6DB" w16cid:durableId="25B8A8E2"/>
   <w16cid:commentId w16cid:paraId="30C69F00" w16cid:durableId="6A345F7E"/>
   <w16cid:commentId w16cid:paraId="653B04F2" w16cid:durableId="38BE605E"/>
+  <w16cid:commentId w16cid:paraId="7DB4C641" w16cid:durableId="3DB85BA7"/>
+  <w16cid:commentId w16cid:paraId="3B5C96A5" w16cid:durableId="12A34905"/>
+  <w16cid:commentId w16cid:paraId="057C670B" w16cid:durableId="4B584C3F"/>
   <w16cid:commentId w16cid:paraId="371D4C26" w16cid:durableId="0CE37B63"/>
   <w16cid:commentId w16cid:paraId="676CD9A5" w16cid:durableId="4071BB89"/>
   <w16cid:commentId w16cid:paraId="33FD73C8" w16cid:durableId="1D8A4187"/>
@@ -2835,7 +3262,7 @@
 </file>
 
 <file path=word/endnotes.xml><?xml version="1.0" encoding="utf-8"?>
-<w:endnotes xmlns:wpc="http://schemas.microsoft.com/office/word/2010/wordprocessingCanvas" xmlns:cx="http://schemas.microsoft.com/office/drawing/2014/chartex" xmlns:cx1="http://schemas.microsoft.com/office/drawing/2015/9/8/chartex" xmlns:cx2="http://schemas.microsoft.com/office/drawing/2015/10/21/chartex" xmlns:cx3="http://schemas.microsoft.com/office/drawing/2016/5/9/chartex" xmlns:cx4="http://schemas.microsoft.com/office/drawing/2016/5/10/chartex" xmlns:cx5="http://schemas.microsoft.com/office/drawing/2016/5/11/chartex" xmlns:cx6="http://schemas.microsoft.com/office/drawing/2016/5/12/chartex" xmlns:cx7="http://schemas.microsoft.com/office/drawing/2016/5/13/chartex" xmlns:cx8="http://schemas.microsoft.com/office/drawing/2016/5/14/chartex" xmlns:mc="http://schemas.openxmlformats.org/markup-compatibility/2006" xmlns:aink="http://schemas.microsoft.com/office/drawing/2016/ink" xmlns:am3d="http://schemas.microsoft.com/office/drawing/2017/model3d" xmlns:o="urn:schemas-microsoft-com:office:office" xmlns:oel="http://schemas.microsoft.com/office/2019/extlst" xmlns:r="http://schemas.openxmlformats.org/officeDocument/2006/relationships" xmlns:m="http://schemas.openxmlformats.org/officeDocument/2006/math" xmlns:v="urn:schemas-microsoft-com:vml" xmlns:wp14="http://schemas.microsoft.com/office/word/2010/wordprocessingDrawing" xmlns:wp="http://schemas.openxmlformats.org/drawingml/2006/wordprocessingDrawing" xmlns:w10="urn:schemas-microsoft-com:office:word" xmlns:w="http://schemas.openxmlformats.org/wordprocessingml/2006/main" xmlns:w14="http://schemas.microsoft.com/office/word/2010/wordml" xmlns:w15="http://schemas.microsoft.com/office/word/2012/wordml" xmlns:w16cex="http://schemas.microsoft.com/office/word/2018/wordml/cex" xmlns:w16cid="http://schemas.microsoft.com/office/word/2016/wordml/cid" xmlns:w16="http://schemas.microsoft.com/office/word/2018/wordml" xmlns:w16sdtdh="http://schemas.microsoft.com/office/word/2020/wordml/sdtdatahash" xmlns:w16se="http://schemas.microsoft.com/office/word/2015/wordml/symex" xmlns:wpg="http://schemas.microsoft.com/office/word/2010/wordprocessingGroup" xmlns:wpi="http://schemas.microsoft.com/office/word/2010/wordprocessingInk" xmlns:wne="http://schemas.microsoft.com/office/word/2006/wordml" xmlns:wps="http://schemas.microsoft.com/office/word/2010/wordprocessingShape" mc:Ignorable="w14 w15 w16se w16cid w16 w16cex w16sdtdh wp14">
+<w:endnotes xmlns:wpc="http://schemas.microsoft.com/office/word/2010/wordprocessingCanvas" xmlns:cx="http://schemas.microsoft.com/office/drawing/2014/chartex" xmlns:cx1="http://schemas.microsoft.com/office/drawing/2015/9/8/chartex" xmlns:cx2="http://schemas.microsoft.com/office/drawing/2015/10/21/chartex" xmlns:cx3="http://schemas.microsoft.com/office/drawing/2016/5/9/chartex" xmlns:cx4="http://schemas.microsoft.com/office/drawing/2016/5/10/chartex" xmlns:cx5="http://schemas.microsoft.com/office/drawing/2016/5/11/chartex" xmlns:cx6="http://schemas.microsoft.com/office/drawing/2016/5/12/chartex" xmlns:cx7="http://schemas.microsoft.com/office/drawing/2016/5/13/chartex" xmlns:cx8="http://schemas.microsoft.com/office/drawing/2016/5/14/chartex" xmlns:mc="http://schemas.openxmlformats.org/markup-compatibility/2006" xmlns:aink="http://schemas.microsoft.com/office/drawing/2016/ink" xmlns:am3d="http://schemas.microsoft.com/office/drawing/2017/model3d" xmlns:o="urn:schemas-microsoft-com:office:office" xmlns:oel="http://schemas.microsoft.com/office/2019/extlst" xmlns:r="http://schemas.openxmlformats.org/officeDocument/2006/relationships" xmlns:m="http://schemas.openxmlformats.org/officeDocument/2006/math" xmlns:v="urn:schemas-microsoft-com:vml" xmlns:wp14="http://schemas.microsoft.com/office/word/2010/wordprocessingDrawing" xmlns:wp="http://schemas.openxmlformats.org/drawingml/2006/wordprocessingDrawing" xmlns:w10="urn:schemas-microsoft-com:office:word" xmlns:w="http://schemas.openxmlformats.org/wordprocessingml/2006/main" xmlns:w14="http://schemas.microsoft.com/office/word/2010/wordml" xmlns:w15="http://schemas.microsoft.com/office/word/2012/wordml" xmlns:w16cex="http://schemas.microsoft.com/office/word/2018/wordml/cex" xmlns:w16cid="http://schemas.microsoft.com/office/word/2016/wordml/cid" xmlns:w16="http://schemas.microsoft.com/office/word/2018/wordml" xmlns:w16du="http://schemas.microsoft.com/office/word/2023/wordml/word16du" xmlns:w16sdtdh="http://schemas.microsoft.com/office/word/2020/wordml/sdtdatahash" xmlns:w16se="http://schemas.microsoft.com/office/word/2015/wordml/symex" xmlns:wpg="http://schemas.microsoft.com/office/word/2010/wordprocessingGroup" xmlns:wpi="http://schemas.microsoft.com/office/word/2010/wordprocessingInk" xmlns:wne="http://schemas.microsoft.com/office/word/2006/wordml" xmlns:wps="http://schemas.microsoft.com/office/word/2010/wordprocessingShape" mc:Ignorable="w14 w15 w16se w16cid w16 w16cex w16sdtdh w16du wp14">
   <w:endnote w:type="separator" w:id="-1">
     <w:p>
       <w:pPr>
@@ -2860,7 +3287,7 @@
 </file>
 
 <file path=word/footnotes.xml><?xml version="1.0" encoding="utf-8"?>
-<w:footnotes xmlns:wpc="http://schemas.microsoft.com/office/word/2010/wordprocessingCanvas" xmlns:cx="http://schemas.microsoft.com/office/drawing/2014/chartex" xmlns:cx1="http://schemas.microsoft.com/office/drawing/2015/9/8/chartex" xmlns:cx2="http://schemas.microsoft.com/office/drawing/2015/10/21/chartex" xmlns:cx3="http://schemas.microsoft.com/office/drawing/2016/5/9/chartex" xmlns:cx4="http://schemas.microsoft.com/office/drawing/2016/5/10/chartex" xmlns:cx5="http://schemas.microsoft.com/office/drawing/2016/5/11/chartex" xmlns:cx6="http://schemas.microsoft.com/office/drawing/2016/5/12/chartex" xmlns:cx7="http://schemas.microsoft.com/office/drawing/2016/5/13/chartex" xmlns:cx8="http://schemas.microsoft.com/office/drawing/2016/5/14/chartex" xmlns:mc="http://schemas.openxmlformats.org/markup-compatibility/2006" xmlns:aink="http://schemas.microsoft.com/office/drawing/2016/ink" xmlns:am3d="http://schemas.microsoft.com/office/drawing/2017/model3d" xmlns:o="urn:schemas-microsoft-com:office:office" xmlns:oel="http://schemas.microsoft.com/office/2019/extlst" xmlns:r="http://schemas.openxmlformats.org/officeDocument/2006/relationships" xmlns:m="http://schemas.openxmlformats.org/officeDocument/2006/math" xmlns:v="urn:schemas-microsoft-com:vml" xmlns:wp14="http://schemas.microsoft.com/office/word/2010/wordprocessingDrawing" xmlns:wp="http://schemas.openxmlformats.org/drawingml/2006/wordprocessingDrawing" xmlns:w10="urn:schemas-microsoft-com:office:word" xmlns:w="http://schemas.openxmlformats.org/wordprocessingml/2006/main" xmlns:w14="http://schemas.microsoft.com/office/word/2010/wordml" xmlns:w15="http://schemas.microsoft.com/office/word/2012/wordml" xmlns:w16cex="http://schemas.microsoft.com/office/word/2018/wordml/cex" xmlns:w16cid="http://schemas.microsoft.com/office/word/2016/wordml/cid" xmlns:w16="http://schemas.microsoft.com/office/word/2018/wordml" xmlns:w16sdtdh="http://schemas.microsoft.com/office/word/2020/wordml/sdtdatahash" xmlns:w16se="http://schemas.microsoft.com/office/word/2015/wordml/symex" xmlns:wpg="http://schemas.microsoft.com/office/word/2010/wordprocessingGroup" xmlns:wpi="http://schemas.microsoft.com/office/word/2010/wordprocessingInk" xmlns:wne="http://schemas.microsoft.com/office/word/2006/wordml" xmlns:wps="http://schemas.microsoft.com/office/word/2010/wordprocessingShape" mc:Ignorable="w14 w15 w16se w16cid w16 w16cex w16sdtdh wp14">
+<w:footnotes xmlns:wpc="http://schemas.microsoft.com/office/word/2010/wordprocessingCanvas" xmlns:cx="http://schemas.microsoft.com/office/drawing/2014/chartex" xmlns:cx1="http://schemas.microsoft.com/office/drawing/2015/9/8/chartex" xmlns:cx2="http://schemas.microsoft.com/office/drawing/2015/10/21/chartex" xmlns:cx3="http://schemas.microsoft.com/office/drawing/2016/5/9/chartex" xmlns:cx4="http://schemas.microsoft.com/office/drawing/2016/5/10/chartex" xmlns:cx5="http://schemas.microsoft.com/office/drawing/2016/5/11/chartex" xmlns:cx6="http://schemas.microsoft.com/office/drawing/2016/5/12/chartex" xmlns:cx7="http://schemas.microsoft.com/office/drawing/2016/5/13/chartex" xmlns:cx8="http://schemas.microsoft.com/office/drawing/2016/5/14/chartex" xmlns:mc="http://schemas.openxmlformats.org/markup-compatibility/2006" xmlns:aink="http://schemas.microsoft.com/office/drawing/2016/ink" xmlns:am3d="http://schemas.microsoft.com/office/drawing/2017/model3d" xmlns:o="urn:schemas-microsoft-com:office:office" xmlns:oel="http://schemas.microsoft.com/office/2019/extlst" xmlns:r="http://schemas.openxmlformats.org/officeDocument/2006/relationships" xmlns:m="http://schemas.openxmlformats.org/officeDocument/2006/math" xmlns:v="urn:schemas-microsoft-com:vml" xmlns:wp14="http://schemas.microsoft.com/office/word/2010/wordprocessingDrawing" xmlns:wp="http://schemas.openxmlformats.org/drawingml/2006/wordprocessingDrawing" xmlns:w10="urn:schemas-microsoft-com:office:word" xmlns:w="http://schemas.openxmlformats.org/wordprocessingml/2006/main" xmlns:w14="http://schemas.microsoft.com/office/word/2010/wordml" xmlns:w15="http://schemas.microsoft.com/office/word/2012/wordml" xmlns:w16cex="http://schemas.microsoft.com/office/word/2018/wordml/cex" xmlns:w16cid="http://schemas.microsoft.com/office/word/2016/wordml/cid" xmlns:w16="http://schemas.microsoft.com/office/word/2018/wordml" xmlns:w16du="http://schemas.microsoft.com/office/word/2023/wordml/word16du" xmlns:w16sdtdh="http://schemas.microsoft.com/office/word/2020/wordml/sdtdatahash" xmlns:w16se="http://schemas.microsoft.com/office/word/2015/wordml/symex" xmlns:wpg="http://schemas.microsoft.com/office/word/2010/wordprocessingGroup" xmlns:wpi="http://schemas.microsoft.com/office/word/2010/wordprocessingInk" xmlns:wne="http://schemas.microsoft.com/office/word/2006/wordml" xmlns:wps="http://schemas.microsoft.com/office/word/2010/wordprocessingShape" mc:Ignorable="w14 w15 w16se w16cid w16 w16cex w16sdtdh w16du wp14">
   <w:footnote w:type="separator" w:id="-1">
     <w:p>
       <w:r>
@@ -2879,7 +3306,7 @@
 </file>
 
 <file path=word/numbering.xml><?xml version="1.0" encoding="utf-8"?>
-<w:numbering xmlns:wpc="http://schemas.microsoft.com/office/word/2010/wordprocessingCanvas" xmlns:cx="http://schemas.microsoft.com/office/drawing/2014/chartex" xmlns:cx1="http://schemas.microsoft.com/office/drawing/2015/9/8/chartex" xmlns:cx2="http://schemas.microsoft.com/office/drawing/2015/10/21/chartex" xmlns:cx3="http://schemas.microsoft.com/office/drawing/2016/5/9/chartex" xmlns:cx4="http://schemas.microsoft.com/office/drawing/2016/5/10/chartex" xmlns:cx5="http://schemas.microsoft.com/office/drawing/2016/5/11/chartex" xmlns:cx6="http://schemas.microsoft.com/office/drawing/2016/5/12/chartex" xmlns:cx7="http://schemas.microsoft.com/office/drawing/2016/5/13/chartex" xmlns:cx8="http://schemas.microsoft.com/office/drawing/2016/5/14/chartex" xmlns:mc="http://schemas.openxmlformats.org/markup-compatibility/2006" xmlns:aink="http://schemas.microsoft.com/office/drawing/2016/ink" xmlns:am3d="http://schemas.microsoft.com/office/drawing/2017/model3d" xmlns:o="urn:schemas-microsoft-com:office:office" xmlns:oel="http://schemas.microsoft.com/office/2019/extlst" xmlns:r="http://schemas.openxmlformats.org/officeDocument/2006/relationships" xmlns:m="http://schemas.openxmlformats.org/officeDocument/2006/math" xmlns:v="urn:schemas-microsoft-com:vml" xmlns:wp14="http://schemas.microsoft.com/office/word/2010/wordprocessingDrawing" xmlns:wp="http://schemas.openxmlformats.org/drawingml/2006/wordprocessingDrawing" xmlns:w10="urn:schemas-microsoft-com:office:word" xmlns:w="http://schemas.openxmlformats.org/wordprocessingml/2006/main" xmlns:w14="http://schemas.microsoft.com/office/word/2010/wordml" xmlns:w15="http://schemas.microsoft.com/office/word/2012/wordml" xmlns:w16cex="http://schemas.microsoft.com/office/word/2018/wordml/cex" xmlns:w16cid="http://schemas.microsoft.com/office/word/2016/wordml/cid" xmlns:w16="http://schemas.microsoft.com/office/word/2018/wordml" xmlns:w16sdtdh="http://schemas.microsoft.com/office/word/2020/wordml/sdtdatahash" xmlns:w16se="http://schemas.microsoft.com/office/word/2015/wordml/symex" xmlns:wpg="http://schemas.microsoft.com/office/word/2010/wordprocessingGroup" xmlns:wpi="http://schemas.microsoft.com/office/word/2010/wordprocessingInk" xmlns:wne="http://schemas.microsoft.com/office/word/2006/wordml" xmlns:wps="http://schemas.microsoft.com/office/word/2010/wordprocessingShape" mc:Ignorable="w14 w15 w16se w16cid w16 w16cex w16sdtdh wp14">
+<w:numbering xmlns:wpc="http://schemas.microsoft.com/office/word/2010/wordprocessingCanvas" xmlns:cx="http://schemas.microsoft.com/office/drawing/2014/chartex" xmlns:cx1="http://schemas.microsoft.com/office/drawing/2015/9/8/chartex" xmlns:cx2="http://schemas.microsoft.com/office/drawing/2015/10/21/chartex" xmlns:cx3="http://schemas.microsoft.com/office/drawing/2016/5/9/chartex" xmlns:cx4="http://schemas.microsoft.com/office/drawing/2016/5/10/chartex" xmlns:cx5="http://schemas.microsoft.com/office/drawing/2016/5/11/chartex" xmlns:cx6="http://schemas.microsoft.com/office/drawing/2016/5/12/chartex" xmlns:cx7="http://schemas.microsoft.com/office/drawing/2016/5/13/chartex" xmlns:cx8="http://schemas.microsoft.com/office/drawing/2016/5/14/chartex" xmlns:mc="http://schemas.openxmlformats.org/markup-compatibility/2006" xmlns:aink="http://schemas.microsoft.com/office/drawing/2016/ink" xmlns:am3d="http://schemas.microsoft.com/office/drawing/2017/model3d" xmlns:o="urn:schemas-microsoft-com:office:office" xmlns:oel="http://schemas.microsoft.com/office/2019/extlst" xmlns:r="http://schemas.openxmlformats.org/officeDocument/2006/relationships" xmlns:m="http://schemas.openxmlformats.org/officeDocument/2006/math" xmlns:v="urn:schemas-microsoft-com:vml" xmlns:wp14="http://schemas.microsoft.com/office/word/2010/wordprocessingDrawing" xmlns:wp="http://schemas.openxmlformats.org/drawingml/2006/wordprocessingDrawing" xmlns:w10="urn:schemas-microsoft-com:office:word" xmlns:w="http://schemas.openxmlformats.org/wordprocessingml/2006/main" xmlns:w14="http://schemas.microsoft.com/office/word/2010/wordml" xmlns:w15="http://schemas.microsoft.com/office/word/2012/wordml" xmlns:w16cex="http://schemas.microsoft.com/office/word/2018/wordml/cex" xmlns:w16cid="http://schemas.microsoft.com/office/word/2016/wordml/cid" xmlns:w16="http://schemas.microsoft.com/office/word/2018/wordml" xmlns:w16du="http://schemas.microsoft.com/office/word/2023/wordml/word16du" xmlns:w16sdtdh="http://schemas.microsoft.com/office/word/2020/wordml/sdtdatahash" xmlns:w16se="http://schemas.microsoft.com/office/word/2015/wordml/symex" xmlns:wpg="http://schemas.microsoft.com/office/word/2010/wordprocessingGroup" xmlns:wpi="http://schemas.microsoft.com/office/word/2010/wordprocessingInk" xmlns:wne="http://schemas.microsoft.com/office/word/2006/wordml" xmlns:wps="http://schemas.microsoft.com/office/word/2010/wordprocessingShape" mc:Ignorable="w14 w15 w16se w16cid w16 w16cex w16sdtdh w16du wp14">
   <w:abstractNum w:abstractNumId="0" w15:restartNumberingAfterBreak="0">
     <w:nsid w:val="0000A990"/>
     <w:multiLevelType w:val="multilevel"/>
@@ -3117,6 +3544,92 @@
       <w:lvlJc w:val="left"/>
       <w:pPr>
         <w:ind w:left="6480" w:hanging="480"/>
+      </w:pPr>
+    </w:lvl>
+  </w:abstractNum>
+  <w:abstractNum w:abstractNumId="3" w15:restartNumberingAfterBreak="0">
+    <w:nsid w:val="43A25738"/>
+    <w:multiLevelType w:val="hybridMultilevel"/>
+    <w:tmpl w:val="8E7C9C40"/>
+    <w:lvl w:ilvl="0" w:tplc="BCF0DE00">
+      <w:start w:val="1"/>
+      <w:numFmt w:val="decimal"/>
+      <w:lvlText w:val="%1)"/>
+      <w:lvlJc w:val="left"/>
+      <w:pPr>
+        <w:ind w:left="1020" w:hanging="360"/>
+      </w:pPr>
+    </w:lvl>
+    <w:lvl w:ilvl="1" w:tplc="3CE6B38C">
+      <w:start w:val="1"/>
+      <w:numFmt w:val="decimal"/>
+      <w:lvlText w:val="%2)"/>
+      <w:lvlJc w:val="left"/>
+      <w:pPr>
+        <w:ind w:left="1020" w:hanging="360"/>
+      </w:pPr>
+    </w:lvl>
+    <w:lvl w:ilvl="2" w:tplc="A9688BD4">
+      <w:start w:val="1"/>
+      <w:numFmt w:val="decimal"/>
+      <w:lvlText w:val="%3)"/>
+      <w:lvlJc w:val="left"/>
+      <w:pPr>
+        <w:ind w:left="1020" w:hanging="360"/>
+      </w:pPr>
+    </w:lvl>
+    <w:lvl w:ilvl="3" w:tplc="B4B89EB6">
+      <w:start w:val="1"/>
+      <w:numFmt w:val="decimal"/>
+      <w:lvlText w:val="%4)"/>
+      <w:lvlJc w:val="left"/>
+      <w:pPr>
+        <w:ind w:left="1020" w:hanging="360"/>
+      </w:pPr>
+    </w:lvl>
+    <w:lvl w:ilvl="4" w:tplc="545A51C4">
+      <w:start w:val="1"/>
+      <w:numFmt w:val="decimal"/>
+      <w:lvlText w:val="%5)"/>
+      <w:lvlJc w:val="left"/>
+      <w:pPr>
+        <w:ind w:left="1020" w:hanging="360"/>
+      </w:pPr>
+    </w:lvl>
+    <w:lvl w:ilvl="5" w:tplc="40DE0CCE">
+      <w:start w:val="1"/>
+      <w:numFmt w:val="decimal"/>
+      <w:lvlText w:val="%6)"/>
+      <w:lvlJc w:val="left"/>
+      <w:pPr>
+        <w:ind w:left="1020" w:hanging="360"/>
+      </w:pPr>
+    </w:lvl>
+    <w:lvl w:ilvl="6" w:tplc="A09C0FE2">
+      <w:start w:val="1"/>
+      <w:numFmt w:val="decimal"/>
+      <w:lvlText w:val="%7)"/>
+      <w:lvlJc w:val="left"/>
+      <w:pPr>
+        <w:ind w:left="1020" w:hanging="360"/>
+      </w:pPr>
+    </w:lvl>
+    <w:lvl w:ilvl="7" w:tplc="D0D411AC">
+      <w:start w:val="1"/>
+      <w:numFmt w:val="decimal"/>
+      <w:lvlText w:val="%8)"/>
+      <w:lvlJc w:val="left"/>
+      <w:pPr>
+        <w:ind w:left="1020" w:hanging="360"/>
+      </w:pPr>
+    </w:lvl>
+    <w:lvl w:ilvl="8" w:tplc="7102FE32">
+      <w:start w:val="1"/>
+      <w:numFmt w:val="decimal"/>
+      <w:lvlText w:val="%9)"/>
+      <w:lvlJc w:val="left"/>
+      <w:pPr>
+        <w:ind w:left="1020" w:hanging="360"/>
       </w:pPr>
     </w:lvl>
   </w:abstractNum>
@@ -3555,11 +4068,17 @@
       <w:startOverride w:val="1"/>
     </w:lvlOverride>
   </w:num>
+  <w:num w:numId="20" w16cid:durableId="1210533243">
+    <w:abstractNumId w:val="3"/>
+  </w:num>
 </w:numbering>
 </file>
 
 <file path=word/people.xml><?xml version="1.0" encoding="utf-8"?>
-<w15:people xmlns:wpc="http://schemas.microsoft.com/office/word/2010/wordprocessingCanvas" xmlns:cx="http://schemas.microsoft.com/office/drawing/2014/chartex" xmlns:cx1="http://schemas.microsoft.com/office/drawing/2015/9/8/chartex" xmlns:cx2="http://schemas.microsoft.com/office/drawing/2015/10/21/chartex" xmlns:cx3="http://schemas.microsoft.com/office/drawing/2016/5/9/chartex" xmlns:cx4="http://schemas.microsoft.com/office/drawing/2016/5/10/chartex" xmlns:cx5="http://schemas.microsoft.com/office/drawing/2016/5/11/chartex" xmlns:cx6="http://schemas.microsoft.com/office/drawing/2016/5/12/chartex" xmlns:cx7="http://schemas.microsoft.com/office/drawing/2016/5/13/chartex" xmlns:cx8="http://schemas.microsoft.com/office/drawing/2016/5/14/chartex" xmlns:mc="http://schemas.openxmlformats.org/markup-compatibility/2006" xmlns:aink="http://schemas.microsoft.com/office/drawing/2016/ink" xmlns:am3d="http://schemas.microsoft.com/office/drawing/2017/model3d" xmlns:o="urn:schemas-microsoft-com:office:office" xmlns:oel="http://schemas.microsoft.com/office/2019/extlst" xmlns:r="http://schemas.openxmlformats.org/officeDocument/2006/relationships" xmlns:m="http://schemas.openxmlformats.org/officeDocument/2006/math" xmlns:v="urn:schemas-microsoft-com:vml" xmlns:wp14="http://schemas.microsoft.com/office/word/2010/wordprocessingDrawing" xmlns:wp="http://schemas.openxmlformats.org/drawingml/2006/wordprocessingDrawing" xmlns:w10="urn:schemas-microsoft-com:office:word" xmlns:w="http://schemas.openxmlformats.org/wordprocessingml/2006/main" xmlns:w14="http://schemas.microsoft.com/office/word/2010/wordml" xmlns:w15="http://schemas.microsoft.com/office/word/2012/wordml" xmlns:w16cex="http://schemas.microsoft.com/office/word/2018/wordml/cex" xmlns:w16cid="http://schemas.microsoft.com/office/word/2016/wordml/cid" xmlns:w16="http://schemas.microsoft.com/office/word/2018/wordml" xmlns:w16sdtdh="http://schemas.microsoft.com/office/word/2020/wordml/sdtdatahash" xmlns:w16se="http://schemas.microsoft.com/office/word/2015/wordml/symex" xmlns:wpg="http://schemas.microsoft.com/office/word/2010/wordprocessingGroup" xmlns:wpi="http://schemas.microsoft.com/office/word/2010/wordprocessingInk" xmlns:wne="http://schemas.microsoft.com/office/word/2006/wordml" xmlns:wps="http://schemas.microsoft.com/office/word/2010/wordprocessingShape" mc:Ignorable="w14 w15 w16se w16cid w16 w16cex w16sdtdh wp14">
+<w15:people xmlns:wpc="http://schemas.microsoft.com/office/word/2010/wordprocessingCanvas" xmlns:cx="http://schemas.microsoft.com/office/drawing/2014/chartex" xmlns:cx1="http://schemas.microsoft.com/office/drawing/2015/9/8/chartex" xmlns:cx2="http://schemas.microsoft.com/office/drawing/2015/10/21/chartex" xmlns:cx3="http://schemas.microsoft.com/office/drawing/2016/5/9/chartex" xmlns:cx4="http://schemas.microsoft.com/office/drawing/2016/5/10/chartex" xmlns:cx5="http://schemas.microsoft.com/office/drawing/2016/5/11/chartex" xmlns:cx6="http://schemas.microsoft.com/office/drawing/2016/5/12/chartex" xmlns:cx7="http://schemas.microsoft.com/office/drawing/2016/5/13/chartex" xmlns:cx8="http://schemas.microsoft.com/office/drawing/2016/5/14/chartex" xmlns:mc="http://schemas.openxmlformats.org/markup-compatibility/2006" xmlns:aink="http://schemas.microsoft.com/office/drawing/2016/ink" xmlns:am3d="http://schemas.microsoft.com/office/drawing/2017/model3d" xmlns:o="urn:schemas-microsoft-com:office:office" xmlns:oel="http://schemas.microsoft.com/office/2019/extlst" xmlns:r="http://schemas.openxmlformats.org/officeDocument/2006/relationships" xmlns:m="http://schemas.openxmlformats.org/officeDocument/2006/math" xmlns:v="urn:schemas-microsoft-com:vml" xmlns:wp14="http://schemas.microsoft.com/office/word/2010/wordprocessingDrawing" xmlns:wp="http://schemas.openxmlformats.org/drawingml/2006/wordprocessingDrawing" xmlns:w10="urn:schemas-microsoft-com:office:word" xmlns:w="http://schemas.openxmlformats.org/wordprocessingml/2006/main" xmlns:w14="http://schemas.microsoft.com/office/word/2010/wordml" xmlns:w15="http://schemas.microsoft.com/office/word/2012/wordml" xmlns:w16cex="http://schemas.microsoft.com/office/word/2018/wordml/cex" xmlns:w16cid="http://schemas.microsoft.com/office/word/2016/wordml/cid" xmlns:w16="http://schemas.microsoft.com/office/word/2018/wordml" xmlns:w16du="http://schemas.microsoft.com/office/word/2023/wordml/word16du" xmlns:w16sdtdh="http://schemas.microsoft.com/office/word/2020/wordml/sdtdatahash" xmlns:w16se="http://schemas.microsoft.com/office/word/2015/wordml/symex" xmlns:wpg="http://schemas.microsoft.com/office/word/2010/wordprocessingGroup" xmlns:wpi="http://schemas.microsoft.com/office/word/2010/wordprocessingInk" xmlns:wne="http://schemas.microsoft.com/office/word/2006/wordml" xmlns:wps="http://schemas.microsoft.com/office/word/2010/wordprocessingShape" mc:Ignorable="w14 w15 w16se w16cid w16 w16cex w16sdtdh w16du wp14">
+  <w15:person w15:author="Aphalo, Pedro J">
+    <w15:presenceInfo w15:providerId="AD" w15:userId="S::aphalo@ad.helsinki.fi::3a4cc90a-d224-4bba-90c9-b60fcd9e7daf"/>
+  </w15:person>
   <w15:person w15:author="Marcel Jansen">
     <w15:presenceInfo w15:providerId="AD" w15:userId="S::M.Jansen@ucc.ie::69717915-8fdc-4d4f-9a24-768fa598d298"/>
   </w15:person>
@@ -3567,7 +4086,7 @@
 </file>
 
 <file path=word/styles.xml><?xml version="1.0" encoding="utf-8"?>
-<w:styles xmlns:mc="http://schemas.openxmlformats.org/markup-compatibility/2006" xmlns:r="http://schemas.openxmlformats.org/officeDocument/2006/relationships" xmlns:w="http://schemas.openxmlformats.org/wordprocessingml/2006/main" xmlns:w14="http://schemas.microsoft.com/office/word/2010/wordml" xmlns:w15="http://schemas.microsoft.com/office/word/2012/wordml" xmlns:w16cex="http://schemas.microsoft.com/office/word/2018/wordml/cex" xmlns:w16cid="http://schemas.microsoft.com/office/word/2016/wordml/cid" xmlns:w16="http://schemas.microsoft.com/office/word/2018/wordml" xmlns:w16sdtdh="http://schemas.microsoft.com/office/word/2020/wordml/sdtdatahash" xmlns:w16se="http://schemas.microsoft.com/office/word/2015/wordml/symex" mc:Ignorable="w14 w15 w16se w16cid w16 w16cex w16sdtdh">
+<w:styles xmlns:mc="http://schemas.openxmlformats.org/markup-compatibility/2006" xmlns:r="http://schemas.openxmlformats.org/officeDocument/2006/relationships" xmlns:w="http://schemas.openxmlformats.org/wordprocessingml/2006/main" xmlns:w14="http://schemas.microsoft.com/office/word/2010/wordml" xmlns:w15="http://schemas.microsoft.com/office/word/2012/wordml" xmlns:w16cex="http://schemas.microsoft.com/office/word/2018/wordml/cex" xmlns:w16cid="http://schemas.microsoft.com/office/word/2016/wordml/cid" xmlns:w16="http://schemas.microsoft.com/office/word/2018/wordml" xmlns:w16du="http://schemas.microsoft.com/office/word/2023/wordml/word16du" xmlns:w16sdtdh="http://schemas.microsoft.com/office/word/2020/wordml/sdtdatahash" xmlns:w16se="http://schemas.microsoft.com/office/word/2015/wordml/symex" mc:Ignorable="w14 w15 w16se w16cid w16 w16cex w16sdtdh w16du">
   <w:docDefaults>
     <w:rPrDefault>
       <w:rPr>

</xml_diff>